<commit_message>
[fix] Sparkline SVG - Performance KPIs (30 Days)
DESCRIPTION:
- Integración de gráfico dual SVG: Barras (Impressions) y Línea (Ad Spend).
- Ajuste de escala independiente (MaxSpend / MaxImpr) para visualización correcta de 30 días.
- Configuración de eje X dinámico basado en Tabla Periodos Dinámicos.
- Reversión a versión estable para asegurar renderizado consistente de columnas.

NOTES:
- Se mantiene el uso de ALL() para prevenir cortes en la línea de tendencia.
- Se resolvió el problema de "ironía" visual donde las barras desaparecían por desajuste de escala.
</commit_message>
<xml_diff>
--- a/Plan de Trabajo - Ads Reporte.docx
+++ b/Plan de Trabajo - Ads Reporte.docx
@@ -540,7 +540,7 @@
     <w:p>
       <w:r>
         <w:pict w14:anchorId="310A92F0">
-          <v:rect id="_x0000_i1055" style="width:0;height:1.5pt" o:hralign="center" o:hrstd="t" o:hr="t" fillcolor="#a0a0a0" stroked="f"/>
+          <v:rect id="_x0000_i1025" style="width:0;height:1.5pt" o:hralign="center" o:hrstd="t" o:hr="t" fillcolor="#a0a0a0" stroked="f"/>
         </w:pict>
       </w:r>
     </w:p>
@@ -703,7 +703,7 @@
     <w:p>
       <w:r>
         <w:pict w14:anchorId="7DB3C54C">
-          <v:rect id="_x0000_i1056" style="width:0;height:1.5pt" o:hralign="center" o:hrstd="t" o:hr="t" fillcolor="#a0a0a0" stroked="f"/>
+          <v:rect id="_x0000_i1026" style="width:0;height:1.5pt" o:hralign="center" o:hrstd="t" o:hr="t" fillcolor="#a0a0a0" stroked="f"/>
         </w:pict>
       </w:r>
     </w:p>
@@ -808,7 +808,7 @@
     <w:p>
       <w:r>
         <w:pict w14:anchorId="74A4E9B8">
-          <v:rect id="_x0000_i1057" style="width:0;height:1.5pt" o:hralign="center" o:hrstd="t" o:hr="t" fillcolor="#a0a0a0" stroked="f"/>
+          <v:rect id="_x0000_i1027" style="width:0;height:1.5pt" o:hralign="center" o:hrstd="t" o:hr="t" fillcolor="#a0a0a0" stroked="f"/>
         </w:pict>
       </w:r>
     </w:p>
@@ -1016,7 +1016,7 @@
     <w:p>
       <w:r>
         <w:pict w14:anchorId="75A73472">
-          <v:rect id="_x0000_i1058" style="width:0;height:1.5pt" o:hralign="center" o:hrstd="t" o:hr="t" fillcolor="#a0a0a0" stroked="f"/>
+          <v:rect id="_x0000_i1028" style="width:0;height:1.5pt" o:hralign="center" o:hrstd="t" o:hr="t" fillcolor="#a0a0a0" stroked="f"/>
         </w:pict>
       </w:r>
     </w:p>
@@ -1107,7 +1107,21 @@
         <w:rPr>
           <w:lang w:val="en-US"/>
         </w:rPr>
-        <w:t xml:space="preserve"> SUM(Revenue) / SUM(Ad Spend). </w:t>
+        <w:t xml:space="preserve"> SUM(Revenue) / </w:t>
+      </w:r>
+      <w:proofErr w:type="gramStart"/>
+      <w:r>
+        <w:rPr>
+          <w:lang w:val="en-US"/>
+        </w:rPr>
+        <w:t>SUM(</w:t>
+      </w:r>
+      <w:proofErr w:type="gramEnd"/>
+      <w:r>
+        <w:rPr>
+          <w:lang w:val="en-US"/>
+        </w:rPr>
+        <w:t xml:space="preserve">Ad Spend). </w:t>
       </w:r>
       <w:r>
         <w:t>El pulso de la rentabilidad.</w:t>
@@ -1132,7 +1146,21 @@
         <w:rPr>
           <w:lang w:val="en-US"/>
         </w:rPr>
-        <w:t xml:space="preserve"> SUM(Ad Spend) / SUM(Conversions). </w:t>
+        <w:t xml:space="preserve"> </w:t>
+      </w:r>
+      <w:proofErr w:type="gramStart"/>
+      <w:r>
+        <w:rPr>
+          <w:lang w:val="en-US"/>
+        </w:rPr>
+        <w:t>SUM(</w:t>
+      </w:r>
+      <w:proofErr w:type="gramEnd"/>
+      <w:r>
+        <w:rPr>
+          <w:lang w:val="en-US"/>
+        </w:rPr>
+        <w:t xml:space="preserve">Ad Spend) / SUM(Conversions). </w:t>
       </w:r>
       <w:r>
         <w:t>Cuánto nos cuesta cada cliente.</w:t>
@@ -1182,7 +1210,21 @@
         <w:rPr>
           <w:lang w:val="en-US"/>
         </w:rPr>
-        <w:t xml:space="preserve"> SUM(Ad Spend) / SUM(Clicks). </w:t>
+        <w:t xml:space="preserve"> </w:t>
+      </w:r>
+      <w:proofErr w:type="gramStart"/>
+      <w:r>
+        <w:rPr>
+          <w:lang w:val="en-US"/>
+        </w:rPr>
+        <w:t>SUM(</w:t>
+      </w:r>
+      <w:proofErr w:type="gramEnd"/>
+      <w:r>
+        <w:rPr>
+          <w:lang w:val="en-US"/>
+        </w:rPr>
+        <w:t xml:space="preserve">Ad Spend) / SUM(Clicks). </w:t>
       </w:r>
       <w:r>
         <w:t>Eficiencia de la puja.</w:t>
@@ -1474,7 +1516,7 @@
     <w:p>
       <w:r>
         <w:pict w14:anchorId="2A93FC51">
-          <v:rect id="_x0000_i1059" style="width:0;height:1.5pt" o:hralign="center" o:hrstd="t" o:hr="t" fillcolor="#a0a0a0" stroked="f"/>
+          <v:rect id="_x0000_i1029" style="width:0;height:1.5pt" o:hralign="center" o:hrstd="t" o:hr="t" fillcolor="#a0a0a0" stroked="f"/>
         </w:pict>
       </w:r>
     </w:p>
@@ -1645,6 +1687,2087 @@
     <w:p>
       <w:r>
         <w:t>¡Quedo atento para cuando le demos "mano dura" mañana!</w:t>
+      </w:r>
+    </w:p>
+    <w:p/>
+    <w:p>
+      <w:r>
+        <w:t>Colores</w:t>
+      </w:r>
+    </w:p>
+    <w:p/>
+    <w:tbl>
+      <w:tblPr>
+        <w:tblW w:w="0" w:type="auto"/>
+        <w:tblCellSpacing w:w="15" w:type="dxa"/>
+        <w:tblCellMar>
+          <w:top w:w="15" w:type="dxa"/>
+          <w:left w:w="15" w:type="dxa"/>
+          <w:bottom w:w="15" w:type="dxa"/>
+          <w:right w:w="15" w:type="dxa"/>
+        </w:tblCellMar>
+        <w:tblLook w:val="04A0" w:firstRow="1" w:lastRow="0" w:firstColumn="1" w:lastColumn="0" w:noHBand="0" w:noVBand="1"/>
+      </w:tblPr>
+      <w:tblGrid>
+        <w:gridCol w:w="2181"/>
+        <w:gridCol w:w="2070"/>
+        <w:gridCol w:w="2541"/>
+        <w:gridCol w:w="1696"/>
+      </w:tblGrid>
+      <w:tr>
+        <w:trPr>
+          <w:tblHeader/>
+          <w:tblCellSpacing w:w="15" w:type="dxa"/>
+        </w:trPr>
+        <w:tc>
+          <w:tcPr>
+            <w:tcW w:w="0" w:type="auto"/>
+            <w:tcBorders>
+              <w:top w:val="single" w:sz="6" w:space="0" w:color="auto"/>
+              <w:left w:val="single" w:sz="6" w:space="0" w:color="auto"/>
+              <w:bottom w:val="single" w:sz="6" w:space="0" w:color="auto"/>
+              <w:right w:val="single" w:sz="6" w:space="0" w:color="auto"/>
+            </w:tcBorders>
+            <w:vAlign w:val="center"/>
+            <w:hideMark/>
+          </w:tcPr>
+          <w:p>
+            <w:r>
+              <w:rPr>
+                <w:b/>
+                <w:bCs/>
+              </w:rPr>
+              <w:t>Categoría Sugerida</w:t>
+            </w:r>
+          </w:p>
+        </w:tc>
+        <w:tc>
+          <w:tcPr>
+            <w:tcW w:w="0" w:type="auto"/>
+            <w:tcBorders>
+              <w:top w:val="single" w:sz="6" w:space="0" w:color="auto"/>
+              <w:left w:val="single" w:sz="6" w:space="0" w:color="auto"/>
+              <w:bottom w:val="single" w:sz="6" w:space="0" w:color="auto"/>
+              <w:right w:val="single" w:sz="6" w:space="0" w:color="auto"/>
+            </w:tcBorders>
+            <w:vAlign w:val="center"/>
+            <w:hideMark/>
+          </w:tcPr>
+          <w:p>
+            <w:r>
+              <w:rPr>
+                <w:b/>
+                <w:bCs/>
+              </w:rPr>
+              <w:t>Tono Pastel (Fondo/Suave)</w:t>
+            </w:r>
+          </w:p>
+        </w:tc>
+        <w:tc>
+          <w:tcPr>
+            <w:tcW w:w="0" w:type="auto"/>
+            <w:tcBorders>
+              <w:top w:val="single" w:sz="6" w:space="0" w:color="auto"/>
+              <w:left w:val="single" w:sz="6" w:space="0" w:color="auto"/>
+              <w:bottom w:val="single" w:sz="6" w:space="0" w:color="auto"/>
+              <w:right w:val="single" w:sz="6" w:space="0" w:color="auto"/>
+            </w:tcBorders>
+            <w:vAlign w:val="center"/>
+            <w:hideMark/>
+          </w:tcPr>
+          <w:p>
+            <w:r>
+              <w:rPr>
+                <w:b/>
+                <w:bCs/>
+              </w:rPr>
+              <w:t>Tono Fuerte (Contraste/</w:t>
+            </w:r>
+            <w:proofErr w:type="spellStart"/>
+            <w:r>
+              <w:rPr>
+                <w:b/>
+                <w:bCs/>
+              </w:rPr>
+              <w:t>Vibrant</w:t>
+            </w:r>
+            <w:proofErr w:type="spellEnd"/>
+            <w:r>
+              <w:rPr>
+                <w:b/>
+                <w:bCs/>
+              </w:rPr>
+              <w:t>)</w:t>
+            </w:r>
+          </w:p>
+        </w:tc>
+        <w:tc>
+          <w:tcPr>
+            <w:tcW w:w="0" w:type="auto"/>
+            <w:tcBorders>
+              <w:top w:val="single" w:sz="6" w:space="0" w:color="auto"/>
+              <w:left w:val="single" w:sz="6" w:space="0" w:color="auto"/>
+              <w:bottom w:val="single" w:sz="6" w:space="0" w:color="auto"/>
+              <w:right w:val="single" w:sz="6" w:space="0" w:color="auto"/>
+            </w:tcBorders>
+            <w:vAlign w:val="center"/>
+            <w:hideMark/>
+          </w:tcPr>
+          <w:p>
+            <w:r>
+              <w:rPr>
+                <w:b/>
+                <w:bCs/>
+              </w:rPr>
+              <w:t>Uso Recomendado</w:t>
+            </w:r>
+          </w:p>
+        </w:tc>
+      </w:tr>
+      <w:tr>
+        <w:trPr>
+          <w:tblCellSpacing w:w="15" w:type="dxa"/>
+        </w:trPr>
+        <w:tc>
+          <w:tcPr>
+            <w:tcW w:w="0" w:type="auto"/>
+            <w:tcBorders>
+              <w:top w:val="single" w:sz="6" w:space="0" w:color="auto"/>
+              <w:left w:val="single" w:sz="6" w:space="0" w:color="auto"/>
+              <w:bottom w:val="single" w:sz="6" w:space="0" w:color="auto"/>
+              <w:right w:val="single" w:sz="6" w:space="0" w:color="auto"/>
+            </w:tcBorders>
+            <w:vAlign w:val="center"/>
+            <w:hideMark/>
+          </w:tcPr>
+          <w:p>
+            <w:r>
+              <w:rPr>
+                <w:b/>
+                <w:bCs/>
+              </w:rPr>
+              <w:t>Finanzas (</w:t>
+            </w:r>
+            <w:proofErr w:type="spellStart"/>
+            <w:r>
+              <w:rPr>
+                <w:b/>
+                <w:bCs/>
+              </w:rPr>
+              <w:t>Spend</w:t>
+            </w:r>
+            <w:proofErr w:type="spellEnd"/>
+            <w:r>
+              <w:rPr>
+                <w:b/>
+                <w:bCs/>
+              </w:rPr>
+              <w:t>/</w:t>
+            </w:r>
+            <w:proofErr w:type="spellStart"/>
+            <w:r>
+              <w:rPr>
+                <w:b/>
+                <w:bCs/>
+              </w:rPr>
+              <w:t>Revenue</w:t>
+            </w:r>
+            <w:proofErr w:type="spellEnd"/>
+            <w:r>
+              <w:rPr>
+                <w:b/>
+                <w:bCs/>
+              </w:rPr>
+              <w:t>)</w:t>
+            </w:r>
+          </w:p>
+        </w:tc>
+        <w:tc>
+          <w:tcPr>
+            <w:tcW w:w="0" w:type="auto"/>
+            <w:tcBorders>
+              <w:top w:val="single" w:sz="6" w:space="0" w:color="auto"/>
+              <w:left w:val="single" w:sz="6" w:space="0" w:color="auto"/>
+              <w:bottom w:val="single" w:sz="6" w:space="0" w:color="auto"/>
+              <w:right w:val="single" w:sz="6" w:space="0" w:color="auto"/>
+            </w:tcBorders>
+            <w:vAlign w:val="center"/>
+            <w:hideMark/>
+          </w:tcPr>
+          <w:p>
+            <w:r>
+              <w:t>#E1F5FE (Azul Cielo)</w:t>
+            </w:r>
+          </w:p>
+        </w:tc>
+        <w:tc>
+          <w:tcPr>
+            <w:tcW w:w="0" w:type="auto"/>
+            <w:tcBorders>
+              <w:top w:val="single" w:sz="6" w:space="0" w:color="auto"/>
+              <w:left w:val="single" w:sz="6" w:space="0" w:color="auto"/>
+              <w:bottom w:val="single" w:sz="6" w:space="0" w:color="auto"/>
+              <w:right w:val="single" w:sz="6" w:space="0" w:color="auto"/>
+            </w:tcBorders>
+            <w:vAlign w:val="center"/>
+            <w:hideMark/>
+          </w:tcPr>
+          <w:p>
+            <w:r>
+              <w:t xml:space="preserve">#0288D1 (Azul </w:t>
+            </w:r>
+            <w:proofErr w:type="spellStart"/>
+            <w:r>
+              <w:t>Oceano</w:t>
+            </w:r>
+            <w:proofErr w:type="spellEnd"/>
+            <w:r>
+              <w:t>)</w:t>
+            </w:r>
+          </w:p>
+        </w:tc>
+        <w:tc>
+          <w:tcPr>
+            <w:tcW w:w="0" w:type="auto"/>
+            <w:tcBorders>
+              <w:top w:val="single" w:sz="6" w:space="0" w:color="auto"/>
+              <w:left w:val="single" w:sz="6" w:space="0" w:color="auto"/>
+              <w:bottom w:val="single" w:sz="6" w:space="0" w:color="auto"/>
+              <w:right w:val="single" w:sz="6" w:space="0" w:color="auto"/>
+            </w:tcBorders>
+            <w:vAlign w:val="center"/>
+            <w:hideMark/>
+          </w:tcPr>
+          <w:p>
+            <w:r>
+              <w:t>Inversión y Retorno</w:t>
+            </w:r>
+          </w:p>
+        </w:tc>
+      </w:tr>
+      <w:tr>
+        <w:trPr>
+          <w:tblCellSpacing w:w="15" w:type="dxa"/>
+        </w:trPr>
+        <w:tc>
+          <w:tcPr>
+            <w:tcW w:w="0" w:type="auto"/>
+            <w:tcBorders>
+              <w:top w:val="single" w:sz="6" w:space="0" w:color="auto"/>
+              <w:left w:val="single" w:sz="6" w:space="0" w:color="auto"/>
+              <w:bottom w:val="single" w:sz="6" w:space="0" w:color="auto"/>
+              <w:right w:val="single" w:sz="6" w:space="0" w:color="auto"/>
+            </w:tcBorders>
+            <w:vAlign w:val="center"/>
+            <w:hideMark/>
+          </w:tcPr>
+          <w:p>
+            <w:r>
+              <w:rPr>
+                <w:b/>
+                <w:bCs/>
+              </w:rPr>
+              <w:t>Crecimiento (ROAS/Profit)</w:t>
+            </w:r>
+          </w:p>
+        </w:tc>
+        <w:tc>
+          <w:tcPr>
+            <w:tcW w:w="0" w:type="auto"/>
+            <w:tcBorders>
+              <w:top w:val="single" w:sz="6" w:space="0" w:color="auto"/>
+              <w:left w:val="single" w:sz="6" w:space="0" w:color="auto"/>
+              <w:bottom w:val="single" w:sz="6" w:space="0" w:color="auto"/>
+              <w:right w:val="single" w:sz="6" w:space="0" w:color="auto"/>
+            </w:tcBorders>
+            <w:vAlign w:val="center"/>
+            <w:hideMark/>
+          </w:tcPr>
+          <w:p>
+            <w:r>
+              <w:t>#E8F5E9 (Menta)</w:t>
+            </w:r>
+          </w:p>
+        </w:tc>
+        <w:tc>
+          <w:tcPr>
+            <w:tcW w:w="0" w:type="auto"/>
+            <w:tcBorders>
+              <w:top w:val="single" w:sz="6" w:space="0" w:color="auto"/>
+              <w:left w:val="single" w:sz="6" w:space="0" w:color="auto"/>
+              <w:bottom w:val="single" w:sz="6" w:space="0" w:color="auto"/>
+              <w:right w:val="single" w:sz="6" w:space="0" w:color="auto"/>
+            </w:tcBorders>
+            <w:vAlign w:val="center"/>
+            <w:hideMark/>
+          </w:tcPr>
+          <w:p>
+            <w:r>
+              <w:t>#2E7D32 (Verde Bosque)</w:t>
+            </w:r>
+          </w:p>
+        </w:tc>
+        <w:tc>
+          <w:tcPr>
+            <w:tcW w:w="0" w:type="auto"/>
+            <w:tcBorders>
+              <w:top w:val="single" w:sz="6" w:space="0" w:color="auto"/>
+              <w:left w:val="single" w:sz="6" w:space="0" w:color="auto"/>
+              <w:bottom w:val="single" w:sz="6" w:space="0" w:color="auto"/>
+              <w:right w:val="single" w:sz="6" w:space="0" w:color="auto"/>
+            </w:tcBorders>
+            <w:vAlign w:val="center"/>
+            <w:hideMark/>
+          </w:tcPr>
+          <w:p>
+            <w:r>
+              <w:t>Rentabilidad y Éxito</w:t>
+            </w:r>
+          </w:p>
+        </w:tc>
+      </w:tr>
+      <w:tr>
+        <w:trPr>
+          <w:tblCellSpacing w:w="15" w:type="dxa"/>
+        </w:trPr>
+        <w:tc>
+          <w:tcPr>
+            <w:tcW w:w="0" w:type="auto"/>
+            <w:tcBorders>
+              <w:top w:val="single" w:sz="6" w:space="0" w:color="auto"/>
+              <w:left w:val="single" w:sz="6" w:space="0" w:color="auto"/>
+              <w:bottom w:val="single" w:sz="6" w:space="0" w:color="auto"/>
+              <w:right w:val="single" w:sz="6" w:space="0" w:color="auto"/>
+            </w:tcBorders>
+            <w:vAlign w:val="center"/>
+            <w:hideMark/>
+          </w:tcPr>
+          <w:p>
+            <w:r>
+              <w:rPr>
+                <w:b/>
+                <w:bCs/>
+              </w:rPr>
+              <w:t>Atención (</w:t>
+            </w:r>
+            <w:proofErr w:type="spellStart"/>
+            <w:r>
+              <w:rPr>
+                <w:b/>
+                <w:bCs/>
+              </w:rPr>
+              <w:t>Clicks</w:t>
+            </w:r>
+            <w:proofErr w:type="spellEnd"/>
+            <w:r>
+              <w:rPr>
+                <w:b/>
+                <w:bCs/>
+              </w:rPr>
+              <w:t>/CTR)</w:t>
+            </w:r>
+          </w:p>
+        </w:tc>
+        <w:tc>
+          <w:tcPr>
+            <w:tcW w:w="0" w:type="auto"/>
+            <w:tcBorders>
+              <w:top w:val="single" w:sz="6" w:space="0" w:color="auto"/>
+              <w:left w:val="single" w:sz="6" w:space="0" w:color="auto"/>
+              <w:bottom w:val="single" w:sz="6" w:space="0" w:color="auto"/>
+              <w:right w:val="single" w:sz="6" w:space="0" w:color="auto"/>
+            </w:tcBorders>
+            <w:vAlign w:val="center"/>
+            <w:hideMark/>
+          </w:tcPr>
+          <w:p>
+            <w:r>
+              <w:t>#FFF9C4 (Crema)</w:t>
+            </w:r>
+          </w:p>
+        </w:tc>
+        <w:tc>
+          <w:tcPr>
+            <w:tcW w:w="0" w:type="auto"/>
+            <w:tcBorders>
+              <w:top w:val="single" w:sz="6" w:space="0" w:color="auto"/>
+              <w:left w:val="single" w:sz="6" w:space="0" w:color="auto"/>
+              <w:bottom w:val="single" w:sz="6" w:space="0" w:color="auto"/>
+              <w:right w:val="single" w:sz="6" w:space="0" w:color="auto"/>
+            </w:tcBorders>
+            <w:vAlign w:val="center"/>
+            <w:hideMark/>
+          </w:tcPr>
+          <w:p>
+            <w:r>
+              <w:t>#FBC02D (Amarillo Oro)</w:t>
+            </w:r>
+          </w:p>
+        </w:tc>
+        <w:tc>
+          <w:tcPr>
+            <w:tcW w:w="0" w:type="auto"/>
+            <w:tcBorders>
+              <w:top w:val="single" w:sz="6" w:space="0" w:color="auto"/>
+              <w:left w:val="single" w:sz="6" w:space="0" w:color="auto"/>
+              <w:bottom w:val="single" w:sz="6" w:space="0" w:color="auto"/>
+              <w:right w:val="single" w:sz="6" w:space="0" w:color="auto"/>
+            </w:tcBorders>
+            <w:vAlign w:val="center"/>
+            <w:hideMark/>
+          </w:tcPr>
+          <w:p>
+            <w:r>
+              <w:t>Interacción y Tráfico</w:t>
+            </w:r>
+          </w:p>
+        </w:tc>
+      </w:tr>
+      <w:tr>
+        <w:trPr>
+          <w:tblCellSpacing w:w="15" w:type="dxa"/>
+        </w:trPr>
+        <w:tc>
+          <w:tcPr>
+            <w:tcW w:w="0" w:type="auto"/>
+            <w:tcBorders>
+              <w:top w:val="single" w:sz="6" w:space="0" w:color="auto"/>
+              <w:left w:val="single" w:sz="6" w:space="0" w:color="auto"/>
+              <w:bottom w:val="single" w:sz="6" w:space="0" w:color="auto"/>
+              <w:right w:val="single" w:sz="6" w:space="0" w:color="auto"/>
+            </w:tcBorders>
+            <w:vAlign w:val="center"/>
+            <w:hideMark/>
+          </w:tcPr>
+          <w:p>
+            <w:r>
+              <w:rPr>
+                <w:b/>
+                <w:bCs/>
+              </w:rPr>
+              <w:t>Conversión (CPA/CVR)</w:t>
+            </w:r>
+          </w:p>
+        </w:tc>
+        <w:tc>
+          <w:tcPr>
+            <w:tcW w:w="0" w:type="auto"/>
+            <w:tcBorders>
+              <w:top w:val="single" w:sz="6" w:space="0" w:color="auto"/>
+              <w:left w:val="single" w:sz="6" w:space="0" w:color="auto"/>
+              <w:bottom w:val="single" w:sz="6" w:space="0" w:color="auto"/>
+              <w:right w:val="single" w:sz="6" w:space="0" w:color="auto"/>
+            </w:tcBorders>
+            <w:vAlign w:val="center"/>
+            <w:hideMark/>
+          </w:tcPr>
+          <w:p>
+            <w:r>
+              <w:t>#F3E5F5 (Lavanda)</w:t>
+            </w:r>
+          </w:p>
+        </w:tc>
+        <w:tc>
+          <w:tcPr>
+            <w:tcW w:w="0" w:type="auto"/>
+            <w:tcBorders>
+              <w:top w:val="single" w:sz="6" w:space="0" w:color="auto"/>
+              <w:left w:val="single" w:sz="6" w:space="0" w:color="auto"/>
+              <w:bottom w:val="single" w:sz="6" w:space="0" w:color="auto"/>
+              <w:right w:val="single" w:sz="6" w:space="0" w:color="auto"/>
+            </w:tcBorders>
+            <w:vAlign w:val="center"/>
+            <w:hideMark/>
+          </w:tcPr>
+          <w:p>
+            <w:r>
+              <w:t>#7B1FA2 (Púrpura)</w:t>
+            </w:r>
+          </w:p>
+        </w:tc>
+        <w:tc>
+          <w:tcPr>
+            <w:tcW w:w="0" w:type="auto"/>
+            <w:tcBorders>
+              <w:top w:val="single" w:sz="6" w:space="0" w:color="auto"/>
+              <w:left w:val="single" w:sz="6" w:space="0" w:color="auto"/>
+              <w:bottom w:val="single" w:sz="6" w:space="0" w:color="auto"/>
+              <w:right w:val="single" w:sz="6" w:space="0" w:color="auto"/>
+            </w:tcBorders>
+            <w:vAlign w:val="center"/>
+            <w:hideMark/>
+          </w:tcPr>
+          <w:p>
+            <w:r>
+              <w:t>Leads y Ventas</w:t>
+            </w:r>
+          </w:p>
+        </w:tc>
+      </w:tr>
+      <w:tr>
+        <w:trPr>
+          <w:tblCellSpacing w:w="15" w:type="dxa"/>
+        </w:trPr>
+        <w:tc>
+          <w:tcPr>
+            <w:tcW w:w="0" w:type="auto"/>
+            <w:tcBorders>
+              <w:top w:val="single" w:sz="6" w:space="0" w:color="auto"/>
+              <w:left w:val="single" w:sz="6" w:space="0" w:color="auto"/>
+              <w:bottom w:val="single" w:sz="6" w:space="0" w:color="auto"/>
+              <w:right w:val="single" w:sz="6" w:space="0" w:color="auto"/>
+            </w:tcBorders>
+            <w:vAlign w:val="center"/>
+            <w:hideMark/>
+          </w:tcPr>
+          <w:p>
+            <w:r>
+              <w:rPr>
+                <w:b/>
+                <w:bCs/>
+              </w:rPr>
+              <w:t>Neutral (</w:t>
+            </w:r>
+            <w:proofErr w:type="spellStart"/>
+            <w:r>
+              <w:rPr>
+                <w:b/>
+                <w:bCs/>
+              </w:rPr>
+              <w:t>Secondary</w:t>
+            </w:r>
+            <w:proofErr w:type="spellEnd"/>
+            <w:r>
+              <w:rPr>
+                <w:b/>
+                <w:bCs/>
+              </w:rPr>
+              <w:t>)</w:t>
+            </w:r>
+          </w:p>
+        </w:tc>
+        <w:tc>
+          <w:tcPr>
+            <w:tcW w:w="0" w:type="auto"/>
+            <w:tcBorders>
+              <w:top w:val="single" w:sz="6" w:space="0" w:color="auto"/>
+              <w:left w:val="single" w:sz="6" w:space="0" w:color="auto"/>
+              <w:bottom w:val="single" w:sz="6" w:space="0" w:color="auto"/>
+              <w:right w:val="single" w:sz="6" w:space="0" w:color="auto"/>
+            </w:tcBorders>
+            <w:vAlign w:val="center"/>
+            <w:hideMark/>
+          </w:tcPr>
+          <w:p>
+            <w:r>
+              <w:t>#ECEFF1 (Gris Hielo)</w:t>
+            </w:r>
+          </w:p>
+        </w:tc>
+        <w:tc>
+          <w:tcPr>
+            <w:tcW w:w="0" w:type="auto"/>
+            <w:tcBorders>
+              <w:top w:val="single" w:sz="6" w:space="0" w:color="auto"/>
+              <w:left w:val="single" w:sz="6" w:space="0" w:color="auto"/>
+              <w:bottom w:val="single" w:sz="6" w:space="0" w:color="auto"/>
+              <w:right w:val="single" w:sz="6" w:space="0" w:color="auto"/>
+            </w:tcBorders>
+            <w:vAlign w:val="center"/>
+            <w:hideMark/>
+          </w:tcPr>
+          <w:p>
+            <w:r>
+              <w:t>#455A64 (Gris Carbón)</w:t>
+            </w:r>
+          </w:p>
+        </w:tc>
+        <w:tc>
+          <w:tcPr>
+            <w:tcW w:w="0" w:type="auto"/>
+            <w:tcBorders>
+              <w:top w:val="single" w:sz="6" w:space="0" w:color="auto"/>
+              <w:left w:val="single" w:sz="6" w:space="0" w:color="auto"/>
+              <w:bottom w:val="single" w:sz="6" w:space="0" w:color="auto"/>
+              <w:right w:val="single" w:sz="6" w:space="0" w:color="auto"/>
+            </w:tcBorders>
+            <w:vAlign w:val="center"/>
+            <w:hideMark/>
+          </w:tcPr>
+          <w:p>
+            <w:r>
+              <w:t>Etiquetas y Ejes</w:t>
+            </w:r>
+          </w:p>
+        </w:tc>
+      </w:tr>
+    </w:tbl>
+    <w:p/>
+    <w:p/>
+    <w:p/>
+    <w:p/>
+    <w:p/>
+    <w:p/>
+    <w:p/>
+    <w:p/>
+    <w:p/>
+    <w:p>
+      <w:r>
+        <w:lastRenderedPageBreak/>
+        <w:t xml:space="preserve">¡Qué buen inventario de ideas has traído! Como experto en analítica, mi trabajo ahora es filtrar esa "lluvia de ideas" y adaptarla a la realidad de tus datos (el </w:t>
+      </w:r>
+      <w:proofErr w:type="spellStart"/>
+      <w:r>
+        <w:t>dataset</w:t>
+      </w:r>
+      <w:proofErr w:type="spellEnd"/>
+      <w:r>
+        <w:t xml:space="preserve"> de Global </w:t>
+      </w:r>
+      <w:proofErr w:type="spellStart"/>
+      <w:r>
+        <w:t>Ads</w:t>
+      </w:r>
+      <w:proofErr w:type="spellEnd"/>
+      <w:r>
+        <w:t>) para que no termines con visuales vacíos o erróneos.</w:t>
+      </w:r>
+    </w:p>
+    <w:p>
+      <w:r>
+        <w:t xml:space="preserve">Haciendo el cruce entre lo que investigaste y lo que </w:t>
+      </w:r>
+      <w:r>
+        <w:rPr>
+          <w:b/>
+          <w:bCs/>
+        </w:rPr>
+        <w:t>realmente tenemos</w:t>
+      </w:r>
+      <w:r>
+        <w:t xml:space="preserve"> (Plataformas, Países, Industrias, Fechas y Métricas de rendimiento), he diseñado una estructura de </w:t>
+      </w:r>
+      <w:r>
+        <w:rPr>
+          <w:b/>
+          <w:bCs/>
+        </w:rPr>
+        <w:t>4 páginas de alto impacto</w:t>
+      </w:r>
+      <w:r>
+        <w:t>.</w:t>
+      </w:r>
+    </w:p>
+    <w:p>
+      <w:r>
+        <w:t>Aquí tienes el plan de arquitectura para tu reporte:</w:t>
+      </w:r>
+    </w:p>
+    <w:p>
+      <w:r>
+        <w:pict w14:anchorId="35FE5551">
+          <v:rect id="_x0000_i1066" style="width:0;height:1.5pt" o:hralign="center" o:hrstd="t" o:hr="t" fillcolor="#a0a0a0" stroked="f"/>
+        </w:pict>
+      </w:r>
+    </w:p>
+    <w:p>
+      <w:pPr>
+        <w:rPr>
+          <w:b/>
+          <w:bCs/>
+        </w:rPr>
+      </w:pPr>
+      <w:r>
+        <w:rPr>
+          <w:b/>
+          <w:bCs/>
+        </w:rPr>
+        <w:t xml:space="preserve">Página 1: Executive </w:t>
+      </w:r>
+      <w:proofErr w:type="spellStart"/>
+      <w:r>
+        <w:rPr>
+          <w:b/>
+          <w:bCs/>
+        </w:rPr>
+        <w:t>Overview</w:t>
+      </w:r>
+      <w:proofErr w:type="spellEnd"/>
+      <w:r>
+        <w:rPr>
+          <w:b/>
+          <w:bCs/>
+        </w:rPr>
+        <w:t xml:space="preserve"> (La Gran Foto)</w:t>
+      </w:r>
+    </w:p>
+    <w:p>
+      <w:r>
+        <w:rPr>
+          <w:i/>
+          <w:iCs/>
+        </w:rPr>
+        <w:t>El objetivo es responder: ¿Cómo va el negocio hoy y dónde estamos gastando?</w:t>
+      </w:r>
+    </w:p>
+    <w:p>
+      <w:pPr>
+        <w:numPr>
+          <w:ilvl w:val="0"/>
+          <w:numId w:val="6"/>
+        </w:numPr>
+      </w:pPr>
+      <w:proofErr w:type="spellStart"/>
+      <w:r>
+        <w:rPr>
+          <w:b/>
+          <w:bCs/>
+        </w:rPr>
+        <w:t>KPIs</w:t>
+      </w:r>
+      <w:proofErr w:type="spellEnd"/>
+      <w:r>
+        <w:rPr>
+          <w:b/>
+          <w:bCs/>
+        </w:rPr>
+        <w:t xml:space="preserve"> en Tarjetas (</w:t>
+      </w:r>
+      <w:proofErr w:type="spellStart"/>
+      <w:r>
+        <w:rPr>
+          <w:b/>
+          <w:bCs/>
+        </w:rPr>
+        <w:t>Cards</w:t>
+      </w:r>
+      <w:proofErr w:type="spellEnd"/>
+      <w:r>
+        <w:rPr>
+          <w:b/>
+          <w:bCs/>
+        </w:rPr>
+        <w:t>):</w:t>
+      </w:r>
+      <w:r>
+        <w:t xml:space="preserve"> Total </w:t>
+      </w:r>
+      <w:proofErr w:type="spellStart"/>
+      <w:r>
+        <w:t>Spend</w:t>
+      </w:r>
+      <w:proofErr w:type="spellEnd"/>
+      <w:r>
+        <w:t xml:space="preserve">, Total </w:t>
+      </w:r>
+      <w:proofErr w:type="spellStart"/>
+      <w:r>
+        <w:t>Revenue</w:t>
+      </w:r>
+      <w:proofErr w:type="spellEnd"/>
+      <w:r>
+        <w:t>, Global ROAS y Total Profit.</w:t>
+      </w:r>
+    </w:p>
+    <w:p>
+      <w:pPr>
+        <w:numPr>
+          <w:ilvl w:val="0"/>
+          <w:numId w:val="6"/>
+        </w:numPr>
+      </w:pPr>
+      <w:r>
+        <w:rPr>
+          <w:b/>
+          <w:bCs/>
+        </w:rPr>
+        <w:t>Visuales Sugeridos:</w:t>
+      </w:r>
+    </w:p>
+    <w:p>
+      <w:pPr>
+        <w:numPr>
+          <w:ilvl w:val="1"/>
+          <w:numId w:val="6"/>
+        </w:numPr>
+        <w:rPr>
+          <w:lang w:val="en-US"/>
+        </w:rPr>
+      </w:pPr>
+      <w:r>
+        <w:rPr>
+          <w:b/>
+          <w:bCs/>
+          <w:lang w:val="en-US"/>
+        </w:rPr>
+        <w:t>Donut Chart:</w:t>
+      </w:r>
+      <w:r>
+        <w:rPr>
+          <w:lang w:val="en-US"/>
+        </w:rPr>
+        <w:t xml:space="preserve"> </w:t>
+      </w:r>
+      <w:r>
+        <w:rPr>
+          <w:i/>
+          <w:iCs/>
+          <w:lang w:val="en-US"/>
+        </w:rPr>
+        <w:t>Revenue by Platform</w:t>
+      </w:r>
+      <w:r>
+        <w:rPr>
+          <w:lang w:val="en-US"/>
+        </w:rPr>
+        <w:t xml:space="preserve"> (Google vs Meta vs TikTok).</w:t>
+      </w:r>
+    </w:p>
+    <w:p>
+      <w:pPr>
+        <w:numPr>
+          <w:ilvl w:val="1"/>
+          <w:numId w:val="6"/>
+        </w:numPr>
+        <w:rPr>
+          <w:lang w:val="en-US"/>
+        </w:rPr>
+      </w:pPr>
+      <w:r>
+        <w:rPr>
+          <w:b/>
+          <w:bCs/>
+          <w:lang w:val="en-US"/>
+        </w:rPr>
+        <w:t>Area Chart:</w:t>
+      </w:r>
+      <w:r>
+        <w:rPr>
+          <w:lang w:val="en-US"/>
+        </w:rPr>
+        <w:t xml:space="preserve"> </w:t>
+      </w:r>
+      <w:r>
+        <w:rPr>
+          <w:i/>
+          <w:iCs/>
+          <w:lang w:val="en-US"/>
+        </w:rPr>
+        <w:t>Spend vs Revenue Trend</w:t>
+      </w:r>
+      <w:r>
+        <w:rPr>
+          <w:lang w:val="en-US"/>
+        </w:rPr>
+        <w:t xml:space="preserve"> (Usando tu Dim_Calendar).</w:t>
+      </w:r>
+    </w:p>
+    <w:p>
+      <w:pPr>
+        <w:numPr>
+          <w:ilvl w:val="1"/>
+          <w:numId w:val="6"/>
+        </w:numPr>
+      </w:pPr>
+      <w:r>
+        <w:rPr>
+          <w:b/>
+          <w:bCs/>
+        </w:rPr>
+        <w:t>Bar Chart:</w:t>
+      </w:r>
+      <w:r>
+        <w:t xml:space="preserve"> </w:t>
+      </w:r>
+      <w:r>
+        <w:rPr>
+          <w:i/>
+          <w:iCs/>
+        </w:rPr>
+        <w:t xml:space="preserve">Top 5 </w:t>
+      </w:r>
+      <w:proofErr w:type="spellStart"/>
+      <w:r>
+        <w:rPr>
+          <w:i/>
+          <w:iCs/>
+        </w:rPr>
+        <w:t>Countries</w:t>
+      </w:r>
+      <w:proofErr w:type="spellEnd"/>
+      <w:r>
+        <w:rPr>
+          <w:i/>
+          <w:iCs/>
+        </w:rPr>
+        <w:t xml:space="preserve"> </w:t>
+      </w:r>
+      <w:proofErr w:type="spellStart"/>
+      <w:r>
+        <w:rPr>
+          <w:i/>
+          <w:iCs/>
+        </w:rPr>
+        <w:t>by</w:t>
+      </w:r>
+      <w:proofErr w:type="spellEnd"/>
+      <w:r>
+        <w:rPr>
+          <w:i/>
+          <w:iCs/>
+        </w:rPr>
+        <w:t xml:space="preserve"> ROI</w:t>
+      </w:r>
+      <w:r>
+        <w:t xml:space="preserve"> (Para ver dónde es más rentable invertir).</w:t>
+      </w:r>
+    </w:p>
+    <w:p>
+      <w:pPr>
+        <w:numPr>
+          <w:ilvl w:val="1"/>
+          <w:numId w:val="6"/>
+        </w:numPr>
+        <w:rPr>
+          <w:lang w:val="en-US"/>
+        </w:rPr>
+      </w:pPr>
+      <w:r>
+        <w:rPr>
+          <w:b/>
+          <w:bCs/>
+          <w:lang w:val="en-US"/>
+        </w:rPr>
+        <w:t>Funnel Chart:</w:t>
+      </w:r>
+      <w:r>
+        <w:rPr>
+          <w:lang w:val="en-US"/>
+        </w:rPr>
+        <w:t xml:space="preserve"> </w:t>
+      </w:r>
+      <w:r>
+        <w:rPr>
+          <w:i/>
+          <w:iCs/>
+          <w:lang w:val="en-US"/>
+        </w:rPr>
+        <w:t>Conversion Path</w:t>
+      </w:r>
+      <w:r>
+        <w:rPr>
+          <w:lang w:val="en-US"/>
+        </w:rPr>
+        <w:t xml:space="preserve"> (Impressions -&gt; Clicks -&gt; Conversions).</w:t>
+      </w:r>
+    </w:p>
+    <w:p>
+      <w:pPr>
+        <w:numPr>
+          <w:ilvl w:val="0"/>
+          <w:numId w:val="6"/>
+        </w:numPr>
+      </w:pPr>
+      <w:r>
+        <w:rPr>
+          <w:b/>
+          <w:bCs/>
+        </w:rPr>
+        <w:t>Lo que NO podemos hacer:</w:t>
+      </w:r>
+      <w:r>
+        <w:t xml:space="preserve"> No tenemos datos de "</w:t>
+      </w:r>
+      <w:proofErr w:type="spellStart"/>
+      <w:r>
+        <w:t>Device</w:t>
+      </w:r>
+      <w:proofErr w:type="spellEnd"/>
+      <w:r>
+        <w:t xml:space="preserve">" (dispositivos) ni "Post </w:t>
+      </w:r>
+      <w:proofErr w:type="spellStart"/>
+      <w:r>
+        <w:t>Type</w:t>
+      </w:r>
+      <w:proofErr w:type="spellEnd"/>
+      <w:r>
+        <w:t>", así que descartamos visuales de móvil vs desktop.</w:t>
+      </w:r>
+    </w:p>
+    <w:p>
+      <w:r>
+        <w:pict w14:anchorId="791BDDBD">
+          <v:rect id="_x0000_i1067" style="width:0;height:1.5pt" o:hralign="center" o:hrstd="t" o:hr="t" fillcolor="#a0a0a0" stroked="f"/>
+        </w:pict>
+      </w:r>
+    </w:p>
+    <w:p>
+      <w:pPr>
+        <w:rPr>
+          <w:b/>
+          <w:bCs/>
+        </w:rPr>
+      </w:pPr>
+      <w:r>
+        <w:rPr>
+          <w:b/>
+          <w:bCs/>
+        </w:rPr>
+        <w:t xml:space="preserve">Página 2: </w:t>
+      </w:r>
+      <w:proofErr w:type="spellStart"/>
+      <w:r>
+        <w:rPr>
+          <w:b/>
+          <w:bCs/>
+        </w:rPr>
+        <w:t>Platform</w:t>
+      </w:r>
+      <w:proofErr w:type="spellEnd"/>
+      <w:r>
+        <w:rPr>
+          <w:b/>
+          <w:bCs/>
+        </w:rPr>
+        <w:t xml:space="preserve"> &amp; </w:t>
+      </w:r>
+      <w:proofErr w:type="spellStart"/>
+      <w:r>
+        <w:rPr>
+          <w:b/>
+          <w:bCs/>
+        </w:rPr>
+        <w:t>Industry</w:t>
+      </w:r>
+      <w:proofErr w:type="spellEnd"/>
+      <w:r>
+        <w:rPr>
+          <w:b/>
+          <w:bCs/>
+        </w:rPr>
+        <w:t xml:space="preserve"> Deep Dive (Segmentación)</w:t>
+      </w:r>
+    </w:p>
+    <w:p>
+      <w:r>
+        <w:rPr>
+          <w:i/>
+          <w:iCs/>
+        </w:rPr>
+        <w:t>El objetivo es entender el comportamiento de los nichos de mercado.</w:t>
+      </w:r>
+    </w:p>
+    <w:p>
+      <w:pPr>
+        <w:numPr>
+          <w:ilvl w:val="0"/>
+          <w:numId w:val="7"/>
+        </w:numPr>
+      </w:pPr>
+      <w:proofErr w:type="spellStart"/>
+      <w:r>
+        <w:rPr>
+          <w:b/>
+          <w:bCs/>
+        </w:rPr>
+        <w:t>KPIs</w:t>
+      </w:r>
+      <w:proofErr w:type="spellEnd"/>
+      <w:r>
+        <w:rPr>
+          <w:b/>
+          <w:bCs/>
+        </w:rPr>
+        <w:t xml:space="preserve"> en Tarjetas:</w:t>
+      </w:r>
+      <w:r>
+        <w:t xml:space="preserve"> Global CTR, Global CPA y </w:t>
+      </w:r>
+      <w:proofErr w:type="spellStart"/>
+      <w:r>
+        <w:t>Conversion</w:t>
+      </w:r>
+      <w:proofErr w:type="spellEnd"/>
+      <w:r>
+        <w:t xml:space="preserve"> Rate (CVR).</w:t>
+      </w:r>
+    </w:p>
+    <w:p>
+      <w:pPr>
+        <w:numPr>
+          <w:ilvl w:val="0"/>
+          <w:numId w:val="7"/>
+        </w:numPr>
+      </w:pPr>
+      <w:r>
+        <w:rPr>
+          <w:b/>
+          <w:bCs/>
+        </w:rPr>
+        <w:t>Visuales Sugeridos:</w:t>
+      </w:r>
+    </w:p>
+    <w:p>
+      <w:pPr>
+        <w:numPr>
+          <w:ilvl w:val="1"/>
+          <w:numId w:val="7"/>
+        </w:numPr>
+      </w:pPr>
+      <w:proofErr w:type="spellStart"/>
+      <w:r>
+        <w:rPr>
+          <w:b/>
+          <w:bCs/>
+        </w:rPr>
+        <w:t>Clustered</w:t>
+      </w:r>
+      <w:proofErr w:type="spellEnd"/>
+      <w:r>
+        <w:rPr>
+          <w:b/>
+          <w:bCs/>
+        </w:rPr>
+        <w:t xml:space="preserve"> </w:t>
+      </w:r>
+      <w:proofErr w:type="spellStart"/>
+      <w:r>
+        <w:rPr>
+          <w:b/>
+          <w:bCs/>
+        </w:rPr>
+        <w:t>Column</w:t>
+      </w:r>
+      <w:proofErr w:type="spellEnd"/>
+      <w:r>
+        <w:rPr>
+          <w:b/>
+          <w:bCs/>
+        </w:rPr>
+        <w:t xml:space="preserve"> Chart:</w:t>
+      </w:r>
+      <w:r>
+        <w:t xml:space="preserve"> </w:t>
+      </w:r>
+      <w:r>
+        <w:rPr>
+          <w:i/>
+          <w:iCs/>
+        </w:rPr>
+        <w:t xml:space="preserve">CTR &amp; CPC </w:t>
+      </w:r>
+      <w:proofErr w:type="spellStart"/>
+      <w:r>
+        <w:rPr>
+          <w:i/>
+          <w:iCs/>
+        </w:rPr>
+        <w:t>by</w:t>
+      </w:r>
+      <w:proofErr w:type="spellEnd"/>
+      <w:r>
+        <w:rPr>
+          <w:i/>
+          <w:iCs/>
+        </w:rPr>
+        <w:t xml:space="preserve"> </w:t>
+      </w:r>
+      <w:proofErr w:type="spellStart"/>
+      <w:r>
+        <w:rPr>
+          <w:i/>
+          <w:iCs/>
+        </w:rPr>
+        <w:t>Industry</w:t>
+      </w:r>
+      <w:proofErr w:type="spellEnd"/>
+      <w:r>
+        <w:t xml:space="preserve"> (Para ver qué industrias son más caras de atraer).</w:t>
+      </w:r>
+    </w:p>
+    <w:p>
+      <w:pPr>
+        <w:numPr>
+          <w:ilvl w:val="1"/>
+          <w:numId w:val="7"/>
+        </w:numPr>
+      </w:pPr>
+      <w:proofErr w:type="spellStart"/>
+      <w:r>
+        <w:rPr>
+          <w:b/>
+          <w:bCs/>
+        </w:rPr>
+        <w:t>Scatter</w:t>
+      </w:r>
+      <w:proofErr w:type="spellEnd"/>
+      <w:r>
+        <w:rPr>
+          <w:b/>
+          <w:bCs/>
+        </w:rPr>
+        <w:t xml:space="preserve"> </w:t>
+      </w:r>
+      <w:proofErr w:type="spellStart"/>
+      <w:r>
+        <w:rPr>
+          <w:b/>
+          <w:bCs/>
+        </w:rPr>
+        <w:t>Plot</w:t>
+      </w:r>
+      <w:proofErr w:type="spellEnd"/>
+      <w:r>
+        <w:rPr>
+          <w:b/>
+          <w:bCs/>
+        </w:rPr>
+        <w:t xml:space="preserve"> (Dispersión):</w:t>
+      </w:r>
+      <w:r>
+        <w:t xml:space="preserve"> </w:t>
+      </w:r>
+      <w:r>
+        <w:rPr>
+          <w:i/>
+          <w:iCs/>
+        </w:rPr>
+        <w:t>CPA vs ROAS por Plataforma</w:t>
+      </w:r>
+      <w:r>
+        <w:t>. (Eje X: CPA, Eje Y: ROAS. Las burbujas arriba a la izquierda son tus ganadoras).</w:t>
+      </w:r>
+    </w:p>
+    <w:p>
+      <w:pPr>
+        <w:numPr>
+          <w:ilvl w:val="1"/>
+          <w:numId w:val="7"/>
+        </w:numPr>
+        <w:rPr>
+          <w:lang w:val="en-US"/>
+        </w:rPr>
+      </w:pPr>
+      <w:r>
+        <w:rPr>
+          <w:b/>
+          <w:bCs/>
+          <w:lang w:val="en-US"/>
+        </w:rPr>
+        <w:t>Treemap:</w:t>
+      </w:r>
+      <w:r>
+        <w:rPr>
+          <w:lang w:val="en-US"/>
+        </w:rPr>
+        <w:t xml:space="preserve"> </w:t>
+      </w:r>
+      <w:r>
+        <w:rPr>
+          <w:i/>
+          <w:iCs/>
+          <w:lang w:val="en-US"/>
+        </w:rPr>
+        <w:t>Spend Distribution by Campaign Type</w:t>
+      </w:r>
+      <w:r>
+        <w:rPr>
+          <w:lang w:val="en-US"/>
+        </w:rPr>
+        <w:t xml:space="preserve"> (Search, Video, Shopping).</w:t>
+      </w:r>
+    </w:p>
+    <w:p>
+      <w:pPr>
+        <w:numPr>
+          <w:ilvl w:val="0"/>
+          <w:numId w:val="7"/>
+        </w:numPr>
+      </w:pPr>
+      <w:r>
+        <w:rPr>
+          <w:b/>
+          <w:bCs/>
+        </w:rPr>
+        <w:t>Lo que NO podemos hacer:</w:t>
+      </w:r>
+      <w:r>
+        <w:t xml:space="preserve"> No tenemos "Reach" (Alcance único), por lo que usaremos "</w:t>
+      </w:r>
+      <w:proofErr w:type="spellStart"/>
+      <w:r>
+        <w:t>Impressions</w:t>
+      </w:r>
+      <w:proofErr w:type="spellEnd"/>
+      <w:r>
+        <w:t>" como métrica de volumen.</w:t>
+      </w:r>
+    </w:p>
+    <w:p>
+      <w:r>
+        <w:pict w14:anchorId="3D168948">
+          <v:rect id="_x0000_i1068" style="width:0;height:1.5pt" o:hralign="center" o:hrstd="t" o:hr="t" fillcolor="#a0a0a0" stroked="f"/>
+        </w:pict>
+      </w:r>
+    </w:p>
+    <w:p>
+      <w:pPr>
+        <w:rPr>
+          <w:b/>
+          <w:bCs/>
+        </w:rPr>
+      </w:pPr>
+      <w:r>
+        <w:rPr>
+          <w:b/>
+          <w:bCs/>
+        </w:rPr>
+        <w:t>Página 3: Performance Drivers (Análisis de Eficiencia)</w:t>
+      </w:r>
+    </w:p>
+    <w:p>
+      <w:r>
+        <w:rPr>
+          <w:i/>
+          <w:iCs/>
+        </w:rPr>
+        <w:t>El objetivo es optimizar el presupuesto.</w:t>
+      </w:r>
+    </w:p>
+    <w:p>
+      <w:pPr>
+        <w:numPr>
+          <w:ilvl w:val="0"/>
+          <w:numId w:val="8"/>
+        </w:numPr>
+      </w:pPr>
+      <w:proofErr w:type="spellStart"/>
+      <w:r>
+        <w:rPr>
+          <w:b/>
+          <w:bCs/>
+        </w:rPr>
+        <w:t>KPIs</w:t>
+      </w:r>
+      <w:proofErr w:type="spellEnd"/>
+      <w:r>
+        <w:rPr>
+          <w:b/>
+          <w:bCs/>
+        </w:rPr>
+        <w:t xml:space="preserve"> en Tarjetas:</w:t>
+      </w:r>
+      <w:r>
+        <w:t xml:space="preserve"> AOV (</w:t>
+      </w:r>
+      <w:proofErr w:type="spellStart"/>
+      <w:r>
+        <w:t>Average</w:t>
+      </w:r>
+      <w:proofErr w:type="spellEnd"/>
+      <w:r>
+        <w:t xml:space="preserve"> </w:t>
+      </w:r>
+      <w:proofErr w:type="spellStart"/>
+      <w:r>
+        <w:t>Order</w:t>
+      </w:r>
+      <w:proofErr w:type="spellEnd"/>
+      <w:r>
+        <w:t xml:space="preserve"> </w:t>
+      </w:r>
+      <w:proofErr w:type="spellStart"/>
+      <w:r>
+        <w:t>Value</w:t>
+      </w:r>
+      <w:proofErr w:type="spellEnd"/>
+      <w:r>
+        <w:t>) y Global CPM.</w:t>
+      </w:r>
+    </w:p>
+    <w:p>
+      <w:pPr>
+        <w:numPr>
+          <w:ilvl w:val="0"/>
+          <w:numId w:val="8"/>
+        </w:numPr>
+      </w:pPr>
+      <w:r>
+        <w:rPr>
+          <w:b/>
+          <w:bCs/>
+        </w:rPr>
+        <w:lastRenderedPageBreak/>
+        <w:t>Visuales Sugeridos:</w:t>
+      </w:r>
+    </w:p>
+    <w:p>
+      <w:pPr>
+        <w:numPr>
+          <w:ilvl w:val="1"/>
+          <w:numId w:val="8"/>
+        </w:numPr>
+      </w:pPr>
+      <w:r>
+        <w:rPr>
+          <w:b/>
+          <w:bCs/>
+          <w:lang w:val="en-US"/>
+        </w:rPr>
+        <w:t>Ribbon Chart:</w:t>
+      </w:r>
+      <w:r>
+        <w:rPr>
+          <w:lang w:val="en-US"/>
+        </w:rPr>
+        <w:t xml:space="preserve"> </w:t>
+      </w:r>
+      <w:r>
+        <w:rPr>
+          <w:i/>
+          <w:iCs/>
+          <w:lang w:val="en-US"/>
+        </w:rPr>
+        <w:t>Platform Performance over Time</w:t>
+      </w:r>
+      <w:r>
+        <w:rPr>
+          <w:lang w:val="en-US"/>
+        </w:rPr>
+        <w:t xml:space="preserve">. </w:t>
+      </w:r>
+      <w:r>
+        <w:t xml:space="preserve">Este gráfico es genial porque muestra cómo una plataforma supera a otra en </w:t>
+      </w:r>
+      <w:proofErr w:type="spellStart"/>
+      <w:r>
+        <w:t>Revenue</w:t>
+      </w:r>
+      <w:proofErr w:type="spellEnd"/>
+      <w:r>
+        <w:t xml:space="preserve"> mes a mes.</w:t>
+      </w:r>
+    </w:p>
+    <w:p>
+      <w:pPr>
+        <w:numPr>
+          <w:ilvl w:val="1"/>
+          <w:numId w:val="8"/>
+        </w:numPr>
+      </w:pPr>
+      <w:r>
+        <w:rPr>
+          <w:b/>
+          <w:bCs/>
+          <w:lang w:val="en-US"/>
+        </w:rPr>
+        <w:t>Heatmap (Matriz):</w:t>
+      </w:r>
+      <w:r>
+        <w:rPr>
+          <w:lang w:val="en-US"/>
+        </w:rPr>
+        <w:t xml:space="preserve"> </w:t>
+      </w:r>
+      <w:r>
+        <w:rPr>
+          <w:i/>
+          <w:iCs/>
+          <w:lang w:val="en-US"/>
+        </w:rPr>
+        <w:t>Profit by Weekday &amp; Platform</w:t>
+      </w:r>
+      <w:r>
+        <w:rPr>
+          <w:lang w:val="en-US"/>
+        </w:rPr>
+        <w:t xml:space="preserve">. </w:t>
+      </w:r>
+      <w:r>
+        <w:t xml:space="preserve">(Usando tu columna Day Name de la </w:t>
+      </w:r>
+      <w:proofErr w:type="spellStart"/>
+      <w:r>
+        <w:t>Dim_Calendar</w:t>
+      </w:r>
+      <w:proofErr w:type="spellEnd"/>
+      <w:r>
+        <w:t>). Ayuda a ver qué días de la semana TikTok es más rentable que Google.</w:t>
+      </w:r>
+    </w:p>
+    <w:p>
+      <w:pPr>
+        <w:numPr>
+          <w:ilvl w:val="1"/>
+          <w:numId w:val="8"/>
+        </w:numPr>
+      </w:pPr>
+      <w:r>
+        <w:rPr>
+          <w:b/>
+          <w:bCs/>
+        </w:rPr>
+        <w:t>Bar Chart:</w:t>
+      </w:r>
+      <w:r>
+        <w:t xml:space="preserve"> </w:t>
+      </w:r>
+      <w:r>
+        <w:rPr>
+          <w:i/>
+          <w:iCs/>
+        </w:rPr>
+        <w:t xml:space="preserve">CPM </w:t>
+      </w:r>
+      <w:proofErr w:type="spellStart"/>
+      <w:r>
+        <w:rPr>
+          <w:i/>
+          <w:iCs/>
+        </w:rPr>
+        <w:t>by</w:t>
+      </w:r>
+      <w:proofErr w:type="spellEnd"/>
+      <w:r>
+        <w:rPr>
+          <w:i/>
+          <w:iCs/>
+        </w:rPr>
+        <w:t xml:space="preserve"> Country</w:t>
+      </w:r>
+      <w:r>
+        <w:t xml:space="preserve"> (¿Dónde es más barato que nos vean?).</w:t>
+      </w:r>
+    </w:p>
+    <w:p>
+      <w:r>
+        <w:pict w14:anchorId="249D5F1B">
+          <v:rect id="_x0000_i1069" style="width:0;height:1.5pt" o:hralign="center" o:hrstd="t" o:hr="t" fillcolor="#a0a0a0" stroked="f"/>
+        </w:pict>
+      </w:r>
+    </w:p>
+    <w:p>
+      <w:pPr>
+        <w:rPr>
+          <w:b/>
+          <w:bCs/>
+        </w:rPr>
+      </w:pPr>
+      <w:r>
+        <w:rPr>
+          <w:b/>
+          <w:bCs/>
+        </w:rPr>
+        <w:t xml:space="preserve">Página 4: Key Matrix &amp; </w:t>
+      </w:r>
+      <w:proofErr w:type="spellStart"/>
+      <w:r>
+        <w:rPr>
+          <w:b/>
+          <w:bCs/>
+        </w:rPr>
+        <w:t>Alerts</w:t>
+      </w:r>
+      <w:proofErr w:type="spellEnd"/>
+      <w:r>
+        <w:rPr>
+          <w:b/>
+          <w:bCs/>
+        </w:rPr>
+        <w:t xml:space="preserve"> (Auditoría Detallada)</w:t>
+      </w:r>
+    </w:p>
+    <w:p>
+      <w:r>
+        <w:rPr>
+          <w:i/>
+          <w:iCs/>
+        </w:rPr>
+        <w:t>Esta es la página que mencionaste para el final. Es para el analista que quiere ver el número crudo.</w:t>
+      </w:r>
+    </w:p>
+    <w:p>
+      <w:pPr>
+        <w:numPr>
+          <w:ilvl w:val="0"/>
+          <w:numId w:val="9"/>
+        </w:numPr>
+      </w:pPr>
+      <w:r>
+        <w:rPr>
+          <w:b/>
+          <w:bCs/>
+        </w:rPr>
+        <w:t>Visual Principal: Table / Matrix Dinámica.</w:t>
+      </w:r>
+    </w:p>
+    <w:p>
+      <w:pPr>
+        <w:numPr>
+          <w:ilvl w:val="1"/>
+          <w:numId w:val="9"/>
+        </w:numPr>
+        <w:rPr>
+          <w:lang w:val="en-US"/>
+        </w:rPr>
+      </w:pPr>
+      <w:r>
+        <w:rPr>
+          <w:b/>
+          <w:bCs/>
+          <w:lang w:val="en-US"/>
+        </w:rPr>
+        <w:t>Filas:</w:t>
+      </w:r>
+      <w:r>
+        <w:rPr>
+          <w:lang w:val="en-US"/>
+        </w:rPr>
+        <w:t xml:space="preserve"> Platform &gt; Campaign Type &gt; Industry.</w:t>
+      </w:r>
+    </w:p>
+    <w:p>
+      <w:pPr>
+        <w:numPr>
+          <w:ilvl w:val="1"/>
+          <w:numId w:val="9"/>
+        </w:numPr>
+      </w:pPr>
+      <w:r>
+        <w:rPr>
+          <w:b/>
+          <w:bCs/>
+        </w:rPr>
+        <w:t>Valores:</w:t>
+      </w:r>
+      <w:r>
+        <w:t xml:space="preserve"> Todas tus medidas (</w:t>
+      </w:r>
+      <w:proofErr w:type="spellStart"/>
+      <w:r>
+        <w:t>Spend</w:t>
+      </w:r>
+      <w:proofErr w:type="spellEnd"/>
+      <w:r>
+        <w:t xml:space="preserve">, </w:t>
+      </w:r>
+      <w:proofErr w:type="spellStart"/>
+      <w:r>
+        <w:t>Revenue</w:t>
+      </w:r>
+      <w:proofErr w:type="spellEnd"/>
+      <w:r>
+        <w:t>, Profit, ROI, CTR, CPA, CVR).</w:t>
+      </w:r>
+    </w:p>
+    <w:p>
+      <w:pPr>
+        <w:numPr>
+          <w:ilvl w:val="1"/>
+          <w:numId w:val="9"/>
+        </w:numPr>
+      </w:pPr>
+      <w:r>
+        <w:rPr>
+          <w:b/>
+          <w:bCs/>
+        </w:rPr>
+        <w:t>Formato Condicional:</w:t>
+      </w:r>
+      <w:r>
+        <w:t xml:space="preserve"> Aplicar los </w:t>
+      </w:r>
+      <w:r>
+        <w:rPr>
+          <w:b/>
+          <w:bCs/>
+        </w:rPr>
+        <w:t>colores pasteles</w:t>
+      </w:r>
+      <w:r>
+        <w:t xml:space="preserve"> que definimos. Por ejemplo, fondo rojo pastel si el ROI es negativo y verde pastel si el ROAS &gt; 2.0.</w:t>
+      </w:r>
+    </w:p>
+    <w:p>
+      <w:pPr>
+        <w:numPr>
+          <w:ilvl w:val="0"/>
+          <w:numId w:val="9"/>
+        </w:numPr>
+      </w:pPr>
+      <w:proofErr w:type="spellStart"/>
+      <w:r>
+        <w:rPr>
+          <w:b/>
+          <w:bCs/>
+        </w:rPr>
+        <w:t>Sparklines</w:t>
+      </w:r>
+      <w:proofErr w:type="spellEnd"/>
+      <w:r>
+        <w:rPr>
+          <w:b/>
+          <w:bCs/>
+        </w:rPr>
+        <w:t>:</w:t>
+      </w:r>
+      <w:r>
+        <w:t xml:space="preserve"> Activa las líneas de tendencia pequeñas dentro de la matriz para ver el </w:t>
+      </w:r>
+      <w:proofErr w:type="spellStart"/>
+      <w:r>
+        <w:t>Spend</w:t>
+      </w:r>
+      <w:proofErr w:type="spellEnd"/>
+      <w:r>
+        <w:t xml:space="preserve"> de los últimos meses sin salir de la tabla.</w:t>
+      </w:r>
+    </w:p>
+    <w:p>
+      <w:r>
+        <w:pict w14:anchorId="44566161">
+          <v:rect id="_x0000_i1070" style="width:0;height:1.5pt" o:hralign="center" o:hrstd="t" o:hr="t" fillcolor="#a0a0a0" stroked="f"/>
+        </w:pict>
+      </w:r>
+    </w:p>
+    <w:p>
+      <w:pPr>
+        <w:rPr>
+          <w:b/>
+          <w:bCs/>
+        </w:rPr>
+      </w:pPr>
+      <w:r>
+        <w:rPr>
+          <w:rFonts w:ascii="Segoe UI Emoji" w:hAnsi="Segoe UI Emoji" w:cs="Segoe UI Emoji"/>
+          <w:b/>
+          <w:bCs/>
+        </w:rPr>
+        <w:t>⚠️</w:t>
+      </w:r>
+      <w:r>
+        <w:rPr>
+          <w:b/>
+          <w:bCs/>
+        </w:rPr>
+        <w:t xml:space="preserve"> Verificación de "Decisión mal aconsejada" (Ill-</w:t>
+      </w:r>
+      <w:proofErr w:type="spellStart"/>
+      <w:r>
+        <w:rPr>
+          <w:b/>
+          <w:bCs/>
+        </w:rPr>
+        <w:t>advised</w:t>
+      </w:r>
+      <w:proofErr w:type="spellEnd"/>
+      <w:r>
+        <w:rPr>
+          <w:b/>
+          <w:bCs/>
+        </w:rPr>
+        <w:t xml:space="preserve"> </w:t>
+      </w:r>
+      <w:proofErr w:type="spellStart"/>
+      <w:r>
+        <w:rPr>
+          <w:b/>
+          <w:bCs/>
+        </w:rPr>
+        <w:t>check</w:t>
+      </w:r>
+      <w:proofErr w:type="spellEnd"/>
+      <w:r>
+        <w:rPr>
+          <w:b/>
+          <w:bCs/>
+        </w:rPr>
+        <w:t>)</w:t>
+      </w:r>
+    </w:p>
+    <w:p>
+      <w:r>
+        <w:t xml:space="preserve">En tu lista mencionaste </w:t>
+      </w:r>
+      <w:r>
+        <w:rPr>
+          <w:b/>
+          <w:bCs/>
+        </w:rPr>
+        <w:t>"</w:t>
+      </w:r>
+      <w:proofErr w:type="spellStart"/>
+      <w:r>
+        <w:rPr>
+          <w:b/>
+          <w:bCs/>
+        </w:rPr>
+        <w:t>Campaign</w:t>
+      </w:r>
+      <w:proofErr w:type="spellEnd"/>
+      <w:r>
+        <w:rPr>
+          <w:b/>
+          <w:bCs/>
+        </w:rPr>
+        <w:t xml:space="preserve"> ID"</w:t>
+      </w:r>
+      <w:r>
+        <w:t xml:space="preserve">. Revisando el </w:t>
+      </w:r>
+      <w:proofErr w:type="spellStart"/>
+      <w:r>
+        <w:t>dataset</w:t>
+      </w:r>
+      <w:proofErr w:type="spellEnd"/>
+      <w:r>
+        <w:t xml:space="preserve">, </w:t>
+      </w:r>
+      <w:r>
+        <w:rPr>
+          <w:b/>
+          <w:bCs/>
+        </w:rPr>
+        <w:t xml:space="preserve">no tenemos </w:t>
+      </w:r>
+      <w:proofErr w:type="spellStart"/>
+      <w:r>
+        <w:rPr>
+          <w:b/>
+          <w:bCs/>
+        </w:rPr>
+        <w:t>IDs</w:t>
+      </w:r>
+      <w:proofErr w:type="spellEnd"/>
+      <w:r>
+        <w:rPr>
+          <w:b/>
+          <w:bCs/>
+        </w:rPr>
+        <w:t xml:space="preserve"> de campaña únicos</w:t>
+      </w:r>
+      <w:r>
+        <w:t xml:space="preserve">, solo tenemos el </w:t>
+      </w:r>
+      <w:proofErr w:type="spellStart"/>
+      <w:r>
+        <w:t>campaign_type</w:t>
+      </w:r>
+      <w:proofErr w:type="spellEnd"/>
+      <w:r>
+        <w:t xml:space="preserve"> (Search, Video, etc.).</w:t>
+      </w:r>
+    </w:p>
+    <w:p>
+      <w:pPr>
+        <w:numPr>
+          <w:ilvl w:val="0"/>
+          <w:numId w:val="10"/>
+        </w:numPr>
+      </w:pPr>
+      <w:r>
+        <w:rPr>
+          <w:b/>
+          <w:bCs/>
+        </w:rPr>
+        <w:t>El riesgo:</w:t>
+      </w:r>
+      <w:r>
+        <w:t xml:space="preserve"> Si intentas crear un visual de "Top 5 campañas", Power BI agrupará todos los registros de "Search" como si fueran una sola campaña gigante.</w:t>
+      </w:r>
+    </w:p>
+    <w:p>
+      <w:pPr>
+        <w:numPr>
+          <w:ilvl w:val="0"/>
+          <w:numId w:val="10"/>
+        </w:numPr>
+      </w:pPr>
+      <w:r>
+        <w:rPr>
+          <w:b/>
+          <w:bCs/>
+        </w:rPr>
+        <w:t>Mi recomendación:</w:t>
+      </w:r>
+      <w:r>
+        <w:t xml:space="preserve"> En lugar de "Top 5 Campañas", usa </w:t>
+      </w:r>
+      <w:r>
+        <w:rPr>
+          <w:b/>
+          <w:bCs/>
+        </w:rPr>
+        <w:t xml:space="preserve">"Top Performance </w:t>
+      </w:r>
+      <w:proofErr w:type="spellStart"/>
+      <w:r>
+        <w:rPr>
+          <w:b/>
+          <w:bCs/>
+        </w:rPr>
+        <w:t>Segments</w:t>
+      </w:r>
+      <w:proofErr w:type="spellEnd"/>
+      <w:r>
+        <w:rPr>
+          <w:b/>
+          <w:bCs/>
+        </w:rPr>
+        <w:t>"</w:t>
+      </w:r>
+      <w:r>
+        <w:t xml:space="preserve"> cruzando </w:t>
+      </w:r>
+      <w:r>
+        <w:rPr>
+          <w:i/>
+          <w:iCs/>
+        </w:rPr>
+        <w:t>Plataforma + Tipo de Campaña</w:t>
+      </w:r>
+      <w:r>
+        <w:t xml:space="preserve"> (</w:t>
+      </w:r>
+      <w:proofErr w:type="spellStart"/>
+      <w:r>
+        <w:t>ej</w:t>
+      </w:r>
+      <w:proofErr w:type="spellEnd"/>
+      <w:r>
+        <w:t>: TikTok Video vs Google Search). Es lo más cercano que tenemos a un nivel de detalle de campaña.</w:t>
+      </w:r>
+    </w:p>
+    <w:p>
+      <w:r>
+        <w:pict w14:anchorId="40E2A685">
+          <v:rect id="_x0000_i1071" style="width:0;height:1.5pt" o:hralign="center" o:hrstd="t" o:hr="t" fillcolor="#a0a0a0" stroked="f"/>
+        </w:pict>
+      </w:r>
+    </w:p>
+    <w:p>
+      <w:pPr>
+        <w:rPr>
+          <w:b/>
+          <w:bCs/>
+        </w:rPr>
+      </w:pPr>
+      <w:r>
+        <w:rPr>
+          <w:b/>
+          <w:bCs/>
+        </w:rPr>
+        <w:t>¿Qué te parece este esquema de 4 páginas?</w:t>
+      </w:r>
+    </w:p>
+    <w:p>
+      <w:r>
+        <w:t>Si estás de acuerdo, el siguiente paso lógico es:</w:t>
+      </w:r>
+    </w:p>
+    <w:p>
+      <w:pPr>
+        <w:numPr>
+          <w:ilvl w:val="0"/>
+          <w:numId w:val="11"/>
+        </w:numPr>
+      </w:pPr>
+      <w:r>
+        <w:rPr>
+          <w:b/>
+          <w:bCs/>
+        </w:rPr>
+        <w:t>Crear las 4 páginas</w:t>
+      </w:r>
+      <w:r>
+        <w:t xml:space="preserve"> en blanco y ponerles nombre.</w:t>
+      </w:r>
+    </w:p>
+    <w:p>
+      <w:pPr>
+        <w:numPr>
+          <w:ilvl w:val="0"/>
+          <w:numId w:val="11"/>
+        </w:numPr>
+      </w:pPr>
+      <w:r>
+        <w:rPr>
+          <w:b/>
+          <w:bCs/>
+        </w:rPr>
+        <w:t>Copiar y pegar tu encabezado dinámico</w:t>
+      </w:r>
+      <w:r>
+        <w:t xml:space="preserve"> en todas (para mantener el UIX consistente).</w:t>
+      </w:r>
+    </w:p>
+    <w:p>
+      <w:pPr>
+        <w:numPr>
+          <w:ilvl w:val="0"/>
+          <w:numId w:val="11"/>
+        </w:numPr>
+      </w:pPr>
+      <w:r>
+        <w:rPr>
+          <w:b/>
+          <w:bCs/>
+        </w:rPr>
+        <w:t xml:space="preserve">Configurar los </w:t>
+      </w:r>
+      <w:proofErr w:type="spellStart"/>
+      <w:r>
+        <w:rPr>
+          <w:b/>
+          <w:bCs/>
+        </w:rPr>
+        <w:t>Slicers</w:t>
+      </w:r>
+      <w:proofErr w:type="spellEnd"/>
+      <w:r>
+        <w:rPr>
+          <w:b/>
+          <w:bCs/>
+        </w:rPr>
+        <w:t xml:space="preserve"> (</w:t>
+      </w:r>
+      <w:proofErr w:type="spellStart"/>
+      <w:r>
+        <w:rPr>
+          <w:b/>
+          <w:bCs/>
+        </w:rPr>
+        <w:t>Segmentadores</w:t>
+      </w:r>
+      <w:proofErr w:type="spellEnd"/>
+      <w:r>
+        <w:rPr>
+          <w:b/>
+          <w:bCs/>
+        </w:rPr>
+        <w:t>)</w:t>
+      </w:r>
+      <w:r>
+        <w:t xml:space="preserve"> para que se sincronicen entre todas las páginas.</w:t>
+      </w:r>
+    </w:p>
+    <w:p>
+      <w:r>
+        <w:lastRenderedPageBreak/>
+        <w:t xml:space="preserve">¿Quieres que te dé el </w:t>
+      </w:r>
+      <w:proofErr w:type="spellStart"/>
+      <w:r>
+        <w:rPr>
+          <w:b/>
+          <w:bCs/>
+        </w:rPr>
+        <w:t>commit</w:t>
+      </w:r>
+      <w:proofErr w:type="spellEnd"/>
+      <w:r>
+        <w:t xml:space="preserve"> para este cambio de estructura de páginas o prefieres que empecemos con los visuales de la primera página?</w:t>
       </w:r>
     </w:p>
     <w:p/>
@@ -1806,6 +3929,304 @@
     </w:lvl>
   </w:abstractNum>
   <w:abstractNum w:abstractNumId="1" w15:restartNumberingAfterBreak="0">
+    <w:nsid w:val="069C4F5D"/>
+    <w:multiLevelType w:val="multilevel"/>
+    <w:tmpl w:val="BB3C69B8"/>
+    <w:lvl w:ilvl="0">
+      <w:start w:val="1"/>
+      <w:numFmt w:val="bullet"/>
+      <w:lvlText w:val=""/>
+      <w:lvlJc w:val="left"/>
+      <w:pPr>
+        <w:tabs>
+          <w:tab w:val="num" w:pos="720"/>
+        </w:tabs>
+        <w:ind w:left="720" w:hanging="360"/>
+      </w:pPr>
+      <w:rPr>
+        <w:rFonts w:ascii="Symbol" w:hAnsi="Symbol" w:hint="default"/>
+        <w:sz w:val="20"/>
+      </w:rPr>
+    </w:lvl>
+    <w:lvl w:ilvl="1">
+      <w:start w:val="1"/>
+      <w:numFmt w:val="bullet"/>
+      <w:lvlText w:val="o"/>
+      <w:lvlJc w:val="left"/>
+      <w:pPr>
+        <w:tabs>
+          <w:tab w:val="num" w:pos="1440"/>
+        </w:tabs>
+        <w:ind w:left="1440" w:hanging="360"/>
+      </w:pPr>
+      <w:rPr>
+        <w:rFonts w:ascii="Courier New" w:hAnsi="Courier New" w:hint="default"/>
+        <w:sz w:val="20"/>
+      </w:rPr>
+    </w:lvl>
+    <w:lvl w:ilvl="2" w:tentative="1">
+      <w:start w:val="1"/>
+      <w:numFmt w:val="bullet"/>
+      <w:lvlText w:val=""/>
+      <w:lvlJc w:val="left"/>
+      <w:pPr>
+        <w:tabs>
+          <w:tab w:val="num" w:pos="2160"/>
+        </w:tabs>
+        <w:ind w:left="2160" w:hanging="360"/>
+      </w:pPr>
+      <w:rPr>
+        <w:rFonts w:ascii="Wingdings" w:hAnsi="Wingdings" w:hint="default"/>
+        <w:sz w:val="20"/>
+      </w:rPr>
+    </w:lvl>
+    <w:lvl w:ilvl="3" w:tentative="1">
+      <w:start w:val="1"/>
+      <w:numFmt w:val="bullet"/>
+      <w:lvlText w:val=""/>
+      <w:lvlJc w:val="left"/>
+      <w:pPr>
+        <w:tabs>
+          <w:tab w:val="num" w:pos="2880"/>
+        </w:tabs>
+        <w:ind w:left="2880" w:hanging="360"/>
+      </w:pPr>
+      <w:rPr>
+        <w:rFonts w:ascii="Wingdings" w:hAnsi="Wingdings" w:hint="default"/>
+        <w:sz w:val="20"/>
+      </w:rPr>
+    </w:lvl>
+    <w:lvl w:ilvl="4" w:tentative="1">
+      <w:start w:val="1"/>
+      <w:numFmt w:val="bullet"/>
+      <w:lvlText w:val=""/>
+      <w:lvlJc w:val="left"/>
+      <w:pPr>
+        <w:tabs>
+          <w:tab w:val="num" w:pos="3600"/>
+        </w:tabs>
+        <w:ind w:left="3600" w:hanging="360"/>
+      </w:pPr>
+      <w:rPr>
+        <w:rFonts w:ascii="Wingdings" w:hAnsi="Wingdings" w:hint="default"/>
+        <w:sz w:val="20"/>
+      </w:rPr>
+    </w:lvl>
+    <w:lvl w:ilvl="5" w:tentative="1">
+      <w:start w:val="1"/>
+      <w:numFmt w:val="bullet"/>
+      <w:lvlText w:val=""/>
+      <w:lvlJc w:val="left"/>
+      <w:pPr>
+        <w:tabs>
+          <w:tab w:val="num" w:pos="4320"/>
+        </w:tabs>
+        <w:ind w:left="4320" w:hanging="360"/>
+      </w:pPr>
+      <w:rPr>
+        <w:rFonts w:ascii="Wingdings" w:hAnsi="Wingdings" w:hint="default"/>
+        <w:sz w:val="20"/>
+      </w:rPr>
+    </w:lvl>
+    <w:lvl w:ilvl="6" w:tentative="1">
+      <w:start w:val="1"/>
+      <w:numFmt w:val="bullet"/>
+      <w:lvlText w:val=""/>
+      <w:lvlJc w:val="left"/>
+      <w:pPr>
+        <w:tabs>
+          <w:tab w:val="num" w:pos="5040"/>
+        </w:tabs>
+        <w:ind w:left="5040" w:hanging="360"/>
+      </w:pPr>
+      <w:rPr>
+        <w:rFonts w:ascii="Wingdings" w:hAnsi="Wingdings" w:hint="default"/>
+        <w:sz w:val="20"/>
+      </w:rPr>
+    </w:lvl>
+    <w:lvl w:ilvl="7" w:tentative="1">
+      <w:start w:val="1"/>
+      <w:numFmt w:val="bullet"/>
+      <w:lvlText w:val=""/>
+      <w:lvlJc w:val="left"/>
+      <w:pPr>
+        <w:tabs>
+          <w:tab w:val="num" w:pos="5760"/>
+        </w:tabs>
+        <w:ind w:left="5760" w:hanging="360"/>
+      </w:pPr>
+      <w:rPr>
+        <w:rFonts w:ascii="Wingdings" w:hAnsi="Wingdings" w:hint="default"/>
+        <w:sz w:val="20"/>
+      </w:rPr>
+    </w:lvl>
+    <w:lvl w:ilvl="8" w:tentative="1">
+      <w:start w:val="1"/>
+      <w:numFmt w:val="bullet"/>
+      <w:lvlText w:val=""/>
+      <w:lvlJc w:val="left"/>
+      <w:pPr>
+        <w:tabs>
+          <w:tab w:val="num" w:pos="6480"/>
+        </w:tabs>
+        <w:ind w:left="6480" w:hanging="360"/>
+      </w:pPr>
+      <w:rPr>
+        <w:rFonts w:ascii="Wingdings" w:hAnsi="Wingdings" w:hint="default"/>
+        <w:sz w:val="20"/>
+      </w:rPr>
+    </w:lvl>
+  </w:abstractNum>
+  <w:abstractNum w:abstractNumId="2" w15:restartNumberingAfterBreak="0">
+    <w:nsid w:val="17A67BD1"/>
+    <w:multiLevelType w:val="multilevel"/>
+    <w:tmpl w:val="923480F0"/>
+    <w:lvl w:ilvl="0">
+      <w:start w:val="1"/>
+      <w:numFmt w:val="bullet"/>
+      <w:lvlText w:val=""/>
+      <w:lvlJc w:val="left"/>
+      <w:pPr>
+        <w:tabs>
+          <w:tab w:val="num" w:pos="720"/>
+        </w:tabs>
+        <w:ind w:left="720" w:hanging="360"/>
+      </w:pPr>
+      <w:rPr>
+        <w:rFonts w:ascii="Symbol" w:hAnsi="Symbol" w:hint="default"/>
+        <w:sz w:val="20"/>
+      </w:rPr>
+    </w:lvl>
+    <w:lvl w:ilvl="1" w:tentative="1">
+      <w:start w:val="1"/>
+      <w:numFmt w:val="bullet"/>
+      <w:lvlText w:val="o"/>
+      <w:lvlJc w:val="left"/>
+      <w:pPr>
+        <w:tabs>
+          <w:tab w:val="num" w:pos="1440"/>
+        </w:tabs>
+        <w:ind w:left="1440" w:hanging="360"/>
+      </w:pPr>
+      <w:rPr>
+        <w:rFonts w:ascii="Courier New" w:hAnsi="Courier New" w:hint="default"/>
+        <w:sz w:val="20"/>
+      </w:rPr>
+    </w:lvl>
+    <w:lvl w:ilvl="2" w:tentative="1">
+      <w:start w:val="1"/>
+      <w:numFmt w:val="bullet"/>
+      <w:lvlText w:val=""/>
+      <w:lvlJc w:val="left"/>
+      <w:pPr>
+        <w:tabs>
+          <w:tab w:val="num" w:pos="2160"/>
+        </w:tabs>
+        <w:ind w:left="2160" w:hanging="360"/>
+      </w:pPr>
+      <w:rPr>
+        <w:rFonts w:ascii="Wingdings" w:hAnsi="Wingdings" w:hint="default"/>
+        <w:sz w:val="20"/>
+      </w:rPr>
+    </w:lvl>
+    <w:lvl w:ilvl="3" w:tentative="1">
+      <w:start w:val="1"/>
+      <w:numFmt w:val="bullet"/>
+      <w:lvlText w:val=""/>
+      <w:lvlJc w:val="left"/>
+      <w:pPr>
+        <w:tabs>
+          <w:tab w:val="num" w:pos="2880"/>
+        </w:tabs>
+        <w:ind w:left="2880" w:hanging="360"/>
+      </w:pPr>
+      <w:rPr>
+        <w:rFonts w:ascii="Wingdings" w:hAnsi="Wingdings" w:hint="default"/>
+        <w:sz w:val="20"/>
+      </w:rPr>
+    </w:lvl>
+    <w:lvl w:ilvl="4" w:tentative="1">
+      <w:start w:val="1"/>
+      <w:numFmt w:val="bullet"/>
+      <w:lvlText w:val=""/>
+      <w:lvlJc w:val="left"/>
+      <w:pPr>
+        <w:tabs>
+          <w:tab w:val="num" w:pos="3600"/>
+        </w:tabs>
+        <w:ind w:left="3600" w:hanging="360"/>
+      </w:pPr>
+      <w:rPr>
+        <w:rFonts w:ascii="Wingdings" w:hAnsi="Wingdings" w:hint="default"/>
+        <w:sz w:val="20"/>
+      </w:rPr>
+    </w:lvl>
+    <w:lvl w:ilvl="5" w:tentative="1">
+      <w:start w:val="1"/>
+      <w:numFmt w:val="bullet"/>
+      <w:lvlText w:val=""/>
+      <w:lvlJc w:val="left"/>
+      <w:pPr>
+        <w:tabs>
+          <w:tab w:val="num" w:pos="4320"/>
+        </w:tabs>
+        <w:ind w:left="4320" w:hanging="360"/>
+      </w:pPr>
+      <w:rPr>
+        <w:rFonts w:ascii="Wingdings" w:hAnsi="Wingdings" w:hint="default"/>
+        <w:sz w:val="20"/>
+      </w:rPr>
+    </w:lvl>
+    <w:lvl w:ilvl="6" w:tentative="1">
+      <w:start w:val="1"/>
+      <w:numFmt w:val="bullet"/>
+      <w:lvlText w:val=""/>
+      <w:lvlJc w:val="left"/>
+      <w:pPr>
+        <w:tabs>
+          <w:tab w:val="num" w:pos="5040"/>
+        </w:tabs>
+        <w:ind w:left="5040" w:hanging="360"/>
+      </w:pPr>
+      <w:rPr>
+        <w:rFonts w:ascii="Wingdings" w:hAnsi="Wingdings" w:hint="default"/>
+        <w:sz w:val="20"/>
+      </w:rPr>
+    </w:lvl>
+    <w:lvl w:ilvl="7" w:tentative="1">
+      <w:start w:val="1"/>
+      <w:numFmt w:val="bullet"/>
+      <w:lvlText w:val=""/>
+      <w:lvlJc w:val="left"/>
+      <w:pPr>
+        <w:tabs>
+          <w:tab w:val="num" w:pos="5760"/>
+        </w:tabs>
+        <w:ind w:left="5760" w:hanging="360"/>
+      </w:pPr>
+      <w:rPr>
+        <w:rFonts w:ascii="Wingdings" w:hAnsi="Wingdings" w:hint="default"/>
+        <w:sz w:val="20"/>
+      </w:rPr>
+    </w:lvl>
+    <w:lvl w:ilvl="8" w:tentative="1">
+      <w:start w:val="1"/>
+      <w:numFmt w:val="bullet"/>
+      <w:lvlText w:val=""/>
+      <w:lvlJc w:val="left"/>
+      <w:pPr>
+        <w:tabs>
+          <w:tab w:val="num" w:pos="6480"/>
+        </w:tabs>
+        <w:ind w:left="6480" w:hanging="360"/>
+      </w:pPr>
+      <w:rPr>
+        <w:rFonts w:ascii="Wingdings" w:hAnsi="Wingdings" w:hint="default"/>
+        <w:sz w:val="20"/>
+      </w:rPr>
+    </w:lvl>
+  </w:abstractNum>
+  <w:abstractNum w:abstractNumId="3" w15:restartNumberingAfterBreak="0">
     <w:nsid w:val="1F954295"/>
     <w:multiLevelType w:val="multilevel"/>
     <w:tmpl w:val="115E8BBE"/>
@@ -1954,7 +4375,156 @@
       </w:rPr>
     </w:lvl>
   </w:abstractNum>
-  <w:abstractNum w:abstractNumId="2" w15:restartNumberingAfterBreak="0">
+  <w:abstractNum w:abstractNumId="4" w15:restartNumberingAfterBreak="0">
+    <w:nsid w:val="22B82480"/>
+    <w:multiLevelType w:val="multilevel"/>
+    <w:tmpl w:val="FFDC4BF2"/>
+    <w:lvl w:ilvl="0">
+      <w:start w:val="1"/>
+      <w:numFmt w:val="bullet"/>
+      <w:lvlText w:val=""/>
+      <w:lvlJc w:val="left"/>
+      <w:pPr>
+        <w:tabs>
+          <w:tab w:val="num" w:pos="720"/>
+        </w:tabs>
+        <w:ind w:left="720" w:hanging="360"/>
+      </w:pPr>
+      <w:rPr>
+        <w:rFonts w:ascii="Symbol" w:hAnsi="Symbol" w:hint="default"/>
+        <w:sz w:val="20"/>
+      </w:rPr>
+    </w:lvl>
+    <w:lvl w:ilvl="1">
+      <w:start w:val="1"/>
+      <w:numFmt w:val="bullet"/>
+      <w:lvlText w:val="o"/>
+      <w:lvlJc w:val="left"/>
+      <w:pPr>
+        <w:tabs>
+          <w:tab w:val="num" w:pos="1440"/>
+        </w:tabs>
+        <w:ind w:left="1440" w:hanging="360"/>
+      </w:pPr>
+      <w:rPr>
+        <w:rFonts w:ascii="Courier New" w:hAnsi="Courier New" w:hint="default"/>
+        <w:sz w:val="20"/>
+      </w:rPr>
+    </w:lvl>
+    <w:lvl w:ilvl="2" w:tentative="1">
+      <w:start w:val="1"/>
+      <w:numFmt w:val="bullet"/>
+      <w:lvlText w:val=""/>
+      <w:lvlJc w:val="left"/>
+      <w:pPr>
+        <w:tabs>
+          <w:tab w:val="num" w:pos="2160"/>
+        </w:tabs>
+        <w:ind w:left="2160" w:hanging="360"/>
+      </w:pPr>
+      <w:rPr>
+        <w:rFonts w:ascii="Wingdings" w:hAnsi="Wingdings" w:hint="default"/>
+        <w:sz w:val="20"/>
+      </w:rPr>
+    </w:lvl>
+    <w:lvl w:ilvl="3" w:tentative="1">
+      <w:start w:val="1"/>
+      <w:numFmt w:val="bullet"/>
+      <w:lvlText w:val=""/>
+      <w:lvlJc w:val="left"/>
+      <w:pPr>
+        <w:tabs>
+          <w:tab w:val="num" w:pos="2880"/>
+        </w:tabs>
+        <w:ind w:left="2880" w:hanging="360"/>
+      </w:pPr>
+      <w:rPr>
+        <w:rFonts w:ascii="Wingdings" w:hAnsi="Wingdings" w:hint="default"/>
+        <w:sz w:val="20"/>
+      </w:rPr>
+    </w:lvl>
+    <w:lvl w:ilvl="4" w:tentative="1">
+      <w:start w:val="1"/>
+      <w:numFmt w:val="bullet"/>
+      <w:lvlText w:val=""/>
+      <w:lvlJc w:val="left"/>
+      <w:pPr>
+        <w:tabs>
+          <w:tab w:val="num" w:pos="3600"/>
+        </w:tabs>
+        <w:ind w:left="3600" w:hanging="360"/>
+      </w:pPr>
+      <w:rPr>
+        <w:rFonts w:ascii="Wingdings" w:hAnsi="Wingdings" w:hint="default"/>
+        <w:sz w:val="20"/>
+      </w:rPr>
+    </w:lvl>
+    <w:lvl w:ilvl="5" w:tentative="1">
+      <w:start w:val="1"/>
+      <w:numFmt w:val="bullet"/>
+      <w:lvlText w:val=""/>
+      <w:lvlJc w:val="left"/>
+      <w:pPr>
+        <w:tabs>
+          <w:tab w:val="num" w:pos="4320"/>
+        </w:tabs>
+        <w:ind w:left="4320" w:hanging="360"/>
+      </w:pPr>
+      <w:rPr>
+        <w:rFonts w:ascii="Wingdings" w:hAnsi="Wingdings" w:hint="default"/>
+        <w:sz w:val="20"/>
+      </w:rPr>
+    </w:lvl>
+    <w:lvl w:ilvl="6" w:tentative="1">
+      <w:start w:val="1"/>
+      <w:numFmt w:val="bullet"/>
+      <w:lvlText w:val=""/>
+      <w:lvlJc w:val="left"/>
+      <w:pPr>
+        <w:tabs>
+          <w:tab w:val="num" w:pos="5040"/>
+        </w:tabs>
+        <w:ind w:left="5040" w:hanging="360"/>
+      </w:pPr>
+      <w:rPr>
+        <w:rFonts w:ascii="Wingdings" w:hAnsi="Wingdings" w:hint="default"/>
+        <w:sz w:val="20"/>
+      </w:rPr>
+    </w:lvl>
+    <w:lvl w:ilvl="7" w:tentative="1">
+      <w:start w:val="1"/>
+      <w:numFmt w:val="bullet"/>
+      <w:lvlText w:val=""/>
+      <w:lvlJc w:val="left"/>
+      <w:pPr>
+        <w:tabs>
+          <w:tab w:val="num" w:pos="5760"/>
+        </w:tabs>
+        <w:ind w:left="5760" w:hanging="360"/>
+      </w:pPr>
+      <w:rPr>
+        <w:rFonts w:ascii="Wingdings" w:hAnsi="Wingdings" w:hint="default"/>
+        <w:sz w:val="20"/>
+      </w:rPr>
+    </w:lvl>
+    <w:lvl w:ilvl="8" w:tentative="1">
+      <w:start w:val="1"/>
+      <w:numFmt w:val="bullet"/>
+      <w:lvlText w:val=""/>
+      <w:lvlJc w:val="left"/>
+      <w:pPr>
+        <w:tabs>
+          <w:tab w:val="num" w:pos="6480"/>
+        </w:tabs>
+        <w:ind w:left="6480" w:hanging="360"/>
+      </w:pPr>
+      <w:rPr>
+        <w:rFonts w:ascii="Wingdings" w:hAnsi="Wingdings" w:hint="default"/>
+        <w:sz w:val="20"/>
+      </w:rPr>
+    </w:lvl>
+  </w:abstractNum>
+  <w:abstractNum w:abstractNumId="5" w15:restartNumberingAfterBreak="0">
     <w:nsid w:val="315251C7"/>
     <w:multiLevelType w:val="multilevel"/>
     <w:tmpl w:val="F2AAF848"/>
@@ -2071,7 +4641,7 @@
       </w:pPr>
     </w:lvl>
   </w:abstractNum>
-  <w:abstractNum w:abstractNumId="3" w15:restartNumberingAfterBreak="0">
+  <w:abstractNum w:abstractNumId="6" w15:restartNumberingAfterBreak="0">
     <w:nsid w:val="49574CDC"/>
     <w:multiLevelType w:val="multilevel"/>
     <w:tmpl w:val="A1D4EE54"/>
@@ -2220,7 +4790,305 @@
       </w:rPr>
     </w:lvl>
   </w:abstractNum>
-  <w:abstractNum w:abstractNumId="4" w15:restartNumberingAfterBreak="0">
+  <w:abstractNum w:abstractNumId="7" w15:restartNumberingAfterBreak="0">
+    <w:nsid w:val="4DA33598"/>
+    <w:multiLevelType w:val="multilevel"/>
+    <w:tmpl w:val="81E0D21A"/>
+    <w:lvl w:ilvl="0">
+      <w:start w:val="1"/>
+      <w:numFmt w:val="bullet"/>
+      <w:lvlText w:val=""/>
+      <w:lvlJc w:val="left"/>
+      <w:pPr>
+        <w:tabs>
+          <w:tab w:val="num" w:pos="720"/>
+        </w:tabs>
+        <w:ind w:left="720" w:hanging="360"/>
+      </w:pPr>
+      <w:rPr>
+        <w:rFonts w:ascii="Symbol" w:hAnsi="Symbol" w:hint="default"/>
+        <w:sz w:val="20"/>
+      </w:rPr>
+    </w:lvl>
+    <w:lvl w:ilvl="1">
+      <w:start w:val="1"/>
+      <w:numFmt w:val="bullet"/>
+      <w:lvlText w:val="o"/>
+      <w:lvlJc w:val="left"/>
+      <w:pPr>
+        <w:tabs>
+          <w:tab w:val="num" w:pos="1440"/>
+        </w:tabs>
+        <w:ind w:left="1440" w:hanging="360"/>
+      </w:pPr>
+      <w:rPr>
+        <w:rFonts w:ascii="Courier New" w:hAnsi="Courier New" w:hint="default"/>
+        <w:sz w:val="20"/>
+      </w:rPr>
+    </w:lvl>
+    <w:lvl w:ilvl="2" w:tentative="1">
+      <w:start w:val="1"/>
+      <w:numFmt w:val="bullet"/>
+      <w:lvlText w:val=""/>
+      <w:lvlJc w:val="left"/>
+      <w:pPr>
+        <w:tabs>
+          <w:tab w:val="num" w:pos="2160"/>
+        </w:tabs>
+        <w:ind w:left="2160" w:hanging="360"/>
+      </w:pPr>
+      <w:rPr>
+        <w:rFonts w:ascii="Wingdings" w:hAnsi="Wingdings" w:hint="default"/>
+        <w:sz w:val="20"/>
+      </w:rPr>
+    </w:lvl>
+    <w:lvl w:ilvl="3" w:tentative="1">
+      <w:start w:val="1"/>
+      <w:numFmt w:val="bullet"/>
+      <w:lvlText w:val=""/>
+      <w:lvlJc w:val="left"/>
+      <w:pPr>
+        <w:tabs>
+          <w:tab w:val="num" w:pos="2880"/>
+        </w:tabs>
+        <w:ind w:left="2880" w:hanging="360"/>
+      </w:pPr>
+      <w:rPr>
+        <w:rFonts w:ascii="Wingdings" w:hAnsi="Wingdings" w:hint="default"/>
+        <w:sz w:val="20"/>
+      </w:rPr>
+    </w:lvl>
+    <w:lvl w:ilvl="4" w:tentative="1">
+      <w:start w:val="1"/>
+      <w:numFmt w:val="bullet"/>
+      <w:lvlText w:val=""/>
+      <w:lvlJc w:val="left"/>
+      <w:pPr>
+        <w:tabs>
+          <w:tab w:val="num" w:pos="3600"/>
+        </w:tabs>
+        <w:ind w:left="3600" w:hanging="360"/>
+      </w:pPr>
+      <w:rPr>
+        <w:rFonts w:ascii="Wingdings" w:hAnsi="Wingdings" w:hint="default"/>
+        <w:sz w:val="20"/>
+      </w:rPr>
+    </w:lvl>
+    <w:lvl w:ilvl="5" w:tentative="1">
+      <w:start w:val="1"/>
+      <w:numFmt w:val="bullet"/>
+      <w:lvlText w:val=""/>
+      <w:lvlJc w:val="left"/>
+      <w:pPr>
+        <w:tabs>
+          <w:tab w:val="num" w:pos="4320"/>
+        </w:tabs>
+        <w:ind w:left="4320" w:hanging="360"/>
+      </w:pPr>
+      <w:rPr>
+        <w:rFonts w:ascii="Wingdings" w:hAnsi="Wingdings" w:hint="default"/>
+        <w:sz w:val="20"/>
+      </w:rPr>
+    </w:lvl>
+    <w:lvl w:ilvl="6" w:tentative="1">
+      <w:start w:val="1"/>
+      <w:numFmt w:val="bullet"/>
+      <w:lvlText w:val=""/>
+      <w:lvlJc w:val="left"/>
+      <w:pPr>
+        <w:tabs>
+          <w:tab w:val="num" w:pos="5040"/>
+        </w:tabs>
+        <w:ind w:left="5040" w:hanging="360"/>
+      </w:pPr>
+      <w:rPr>
+        <w:rFonts w:ascii="Wingdings" w:hAnsi="Wingdings" w:hint="default"/>
+        <w:sz w:val="20"/>
+      </w:rPr>
+    </w:lvl>
+    <w:lvl w:ilvl="7" w:tentative="1">
+      <w:start w:val="1"/>
+      <w:numFmt w:val="bullet"/>
+      <w:lvlText w:val=""/>
+      <w:lvlJc w:val="left"/>
+      <w:pPr>
+        <w:tabs>
+          <w:tab w:val="num" w:pos="5760"/>
+        </w:tabs>
+        <w:ind w:left="5760" w:hanging="360"/>
+      </w:pPr>
+      <w:rPr>
+        <w:rFonts w:ascii="Wingdings" w:hAnsi="Wingdings" w:hint="default"/>
+        <w:sz w:val="20"/>
+      </w:rPr>
+    </w:lvl>
+    <w:lvl w:ilvl="8" w:tentative="1">
+      <w:start w:val="1"/>
+      <w:numFmt w:val="bullet"/>
+      <w:lvlText w:val=""/>
+      <w:lvlJc w:val="left"/>
+      <w:pPr>
+        <w:tabs>
+          <w:tab w:val="num" w:pos="6480"/>
+        </w:tabs>
+        <w:ind w:left="6480" w:hanging="360"/>
+      </w:pPr>
+      <w:rPr>
+        <w:rFonts w:ascii="Wingdings" w:hAnsi="Wingdings" w:hint="default"/>
+        <w:sz w:val="20"/>
+      </w:rPr>
+    </w:lvl>
+  </w:abstractNum>
+  <w:abstractNum w:abstractNumId="8" w15:restartNumberingAfterBreak="0">
+    <w:nsid w:val="6C536A0F"/>
+    <w:multiLevelType w:val="multilevel"/>
+    <w:tmpl w:val="40C08D9C"/>
+    <w:lvl w:ilvl="0">
+      <w:start w:val="1"/>
+      <w:numFmt w:val="bullet"/>
+      <w:lvlText w:val=""/>
+      <w:lvlJc w:val="left"/>
+      <w:pPr>
+        <w:tabs>
+          <w:tab w:val="num" w:pos="720"/>
+        </w:tabs>
+        <w:ind w:left="720" w:hanging="360"/>
+      </w:pPr>
+      <w:rPr>
+        <w:rFonts w:ascii="Symbol" w:hAnsi="Symbol" w:hint="default"/>
+        <w:sz w:val="20"/>
+      </w:rPr>
+    </w:lvl>
+    <w:lvl w:ilvl="1">
+      <w:start w:val="1"/>
+      <w:numFmt w:val="bullet"/>
+      <w:lvlText w:val="o"/>
+      <w:lvlJc w:val="left"/>
+      <w:pPr>
+        <w:tabs>
+          <w:tab w:val="num" w:pos="1440"/>
+        </w:tabs>
+        <w:ind w:left="1440" w:hanging="360"/>
+      </w:pPr>
+      <w:rPr>
+        <w:rFonts w:ascii="Courier New" w:hAnsi="Courier New" w:hint="default"/>
+        <w:sz w:val="20"/>
+      </w:rPr>
+    </w:lvl>
+    <w:lvl w:ilvl="2" w:tentative="1">
+      <w:start w:val="1"/>
+      <w:numFmt w:val="bullet"/>
+      <w:lvlText w:val=""/>
+      <w:lvlJc w:val="left"/>
+      <w:pPr>
+        <w:tabs>
+          <w:tab w:val="num" w:pos="2160"/>
+        </w:tabs>
+        <w:ind w:left="2160" w:hanging="360"/>
+      </w:pPr>
+      <w:rPr>
+        <w:rFonts w:ascii="Wingdings" w:hAnsi="Wingdings" w:hint="default"/>
+        <w:sz w:val="20"/>
+      </w:rPr>
+    </w:lvl>
+    <w:lvl w:ilvl="3" w:tentative="1">
+      <w:start w:val="1"/>
+      <w:numFmt w:val="bullet"/>
+      <w:lvlText w:val=""/>
+      <w:lvlJc w:val="left"/>
+      <w:pPr>
+        <w:tabs>
+          <w:tab w:val="num" w:pos="2880"/>
+        </w:tabs>
+        <w:ind w:left="2880" w:hanging="360"/>
+      </w:pPr>
+      <w:rPr>
+        <w:rFonts w:ascii="Wingdings" w:hAnsi="Wingdings" w:hint="default"/>
+        <w:sz w:val="20"/>
+      </w:rPr>
+    </w:lvl>
+    <w:lvl w:ilvl="4" w:tentative="1">
+      <w:start w:val="1"/>
+      <w:numFmt w:val="bullet"/>
+      <w:lvlText w:val=""/>
+      <w:lvlJc w:val="left"/>
+      <w:pPr>
+        <w:tabs>
+          <w:tab w:val="num" w:pos="3600"/>
+        </w:tabs>
+        <w:ind w:left="3600" w:hanging="360"/>
+      </w:pPr>
+      <w:rPr>
+        <w:rFonts w:ascii="Wingdings" w:hAnsi="Wingdings" w:hint="default"/>
+        <w:sz w:val="20"/>
+      </w:rPr>
+    </w:lvl>
+    <w:lvl w:ilvl="5" w:tentative="1">
+      <w:start w:val="1"/>
+      <w:numFmt w:val="bullet"/>
+      <w:lvlText w:val=""/>
+      <w:lvlJc w:val="left"/>
+      <w:pPr>
+        <w:tabs>
+          <w:tab w:val="num" w:pos="4320"/>
+        </w:tabs>
+        <w:ind w:left="4320" w:hanging="360"/>
+      </w:pPr>
+      <w:rPr>
+        <w:rFonts w:ascii="Wingdings" w:hAnsi="Wingdings" w:hint="default"/>
+        <w:sz w:val="20"/>
+      </w:rPr>
+    </w:lvl>
+    <w:lvl w:ilvl="6" w:tentative="1">
+      <w:start w:val="1"/>
+      <w:numFmt w:val="bullet"/>
+      <w:lvlText w:val=""/>
+      <w:lvlJc w:val="left"/>
+      <w:pPr>
+        <w:tabs>
+          <w:tab w:val="num" w:pos="5040"/>
+        </w:tabs>
+        <w:ind w:left="5040" w:hanging="360"/>
+      </w:pPr>
+      <w:rPr>
+        <w:rFonts w:ascii="Wingdings" w:hAnsi="Wingdings" w:hint="default"/>
+        <w:sz w:val="20"/>
+      </w:rPr>
+    </w:lvl>
+    <w:lvl w:ilvl="7" w:tentative="1">
+      <w:start w:val="1"/>
+      <w:numFmt w:val="bullet"/>
+      <w:lvlText w:val=""/>
+      <w:lvlJc w:val="left"/>
+      <w:pPr>
+        <w:tabs>
+          <w:tab w:val="num" w:pos="5760"/>
+        </w:tabs>
+        <w:ind w:left="5760" w:hanging="360"/>
+      </w:pPr>
+      <w:rPr>
+        <w:rFonts w:ascii="Wingdings" w:hAnsi="Wingdings" w:hint="default"/>
+        <w:sz w:val="20"/>
+      </w:rPr>
+    </w:lvl>
+    <w:lvl w:ilvl="8" w:tentative="1">
+      <w:start w:val="1"/>
+      <w:numFmt w:val="bullet"/>
+      <w:lvlText w:val=""/>
+      <w:lvlJc w:val="left"/>
+      <w:pPr>
+        <w:tabs>
+          <w:tab w:val="num" w:pos="6480"/>
+        </w:tabs>
+        <w:ind w:left="6480" w:hanging="360"/>
+      </w:pPr>
+      <w:rPr>
+        <w:rFonts w:ascii="Wingdings" w:hAnsi="Wingdings" w:hint="default"/>
+        <w:sz w:val="20"/>
+      </w:rPr>
+    </w:lvl>
+  </w:abstractNum>
+  <w:abstractNum w:abstractNumId="9" w15:restartNumberingAfterBreak="0">
     <w:nsid w:val="71384389"/>
     <w:multiLevelType w:val="multilevel"/>
     <w:tmpl w:val="494A0E52"/>
@@ -2333,20 +5201,151 @@
       </w:pPr>
     </w:lvl>
   </w:abstractNum>
+  <w:abstractNum w:abstractNumId="10" w15:restartNumberingAfterBreak="0">
+    <w:nsid w:val="7D420F86"/>
+    <w:multiLevelType w:val="multilevel"/>
+    <w:tmpl w:val="4F98FADE"/>
+    <w:lvl w:ilvl="0">
+      <w:start w:val="1"/>
+      <w:numFmt w:val="decimal"/>
+      <w:lvlText w:val="%1."/>
+      <w:lvlJc w:val="left"/>
+      <w:pPr>
+        <w:tabs>
+          <w:tab w:val="num" w:pos="720"/>
+        </w:tabs>
+        <w:ind w:left="720" w:hanging="360"/>
+      </w:pPr>
+    </w:lvl>
+    <w:lvl w:ilvl="1" w:tentative="1">
+      <w:start w:val="1"/>
+      <w:numFmt w:val="decimal"/>
+      <w:lvlText w:val="%2."/>
+      <w:lvlJc w:val="left"/>
+      <w:pPr>
+        <w:tabs>
+          <w:tab w:val="num" w:pos="1440"/>
+        </w:tabs>
+        <w:ind w:left="1440" w:hanging="360"/>
+      </w:pPr>
+    </w:lvl>
+    <w:lvl w:ilvl="2" w:tentative="1">
+      <w:start w:val="1"/>
+      <w:numFmt w:val="decimal"/>
+      <w:lvlText w:val="%3."/>
+      <w:lvlJc w:val="left"/>
+      <w:pPr>
+        <w:tabs>
+          <w:tab w:val="num" w:pos="2160"/>
+        </w:tabs>
+        <w:ind w:left="2160" w:hanging="360"/>
+      </w:pPr>
+    </w:lvl>
+    <w:lvl w:ilvl="3" w:tentative="1">
+      <w:start w:val="1"/>
+      <w:numFmt w:val="decimal"/>
+      <w:lvlText w:val="%4."/>
+      <w:lvlJc w:val="left"/>
+      <w:pPr>
+        <w:tabs>
+          <w:tab w:val="num" w:pos="2880"/>
+        </w:tabs>
+        <w:ind w:left="2880" w:hanging="360"/>
+      </w:pPr>
+    </w:lvl>
+    <w:lvl w:ilvl="4" w:tentative="1">
+      <w:start w:val="1"/>
+      <w:numFmt w:val="decimal"/>
+      <w:lvlText w:val="%5."/>
+      <w:lvlJc w:val="left"/>
+      <w:pPr>
+        <w:tabs>
+          <w:tab w:val="num" w:pos="3600"/>
+        </w:tabs>
+        <w:ind w:left="3600" w:hanging="360"/>
+      </w:pPr>
+    </w:lvl>
+    <w:lvl w:ilvl="5" w:tentative="1">
+      <w:start w:val="1"/>
+      <w:numFmt w:val="decimal"/>
+      <w:lvlText w:val="%6."/>
+      <w:lvlJc w:val="left"/>
+      <w:pPr>
+        <w:tabs>
+          <w:tab w:val="num" w:pos="4320"/>
+        </w:tabs>
+        <w:ind w:left="4320" w:hanging="360"/>
+      </w:pPr>
+    </w:lvl>
+    <w:lvl w:ilvl="6" w:tentative="1">
+      <w:start w:val="1"/>
+      <w:numFmt w:val="decimal"/>
+      <w:lvlText w:val="%7."/>
+      <w:lvlJc w:val="left"/>
+      <w:pPr>
+        <w:tabs>
+          <w:tab w:val="num" w:pos="5040"/>
+        </w:tabs>
+        <w:ind w:left="5040" w:hanging="360"/>
+      </w:pPr>
+    </w:lvl>
+    <w:lvl w:ilvl="7" w:tentative="1">
+      <w:start w:val="1"/>
+      <w:numFmt w:val="decimal"/>
+      <w:lvlText w:val="%8."/>
+      <w:lvlJc w:val="left"/>
+      <w:pPr>
+        <w:tabs>
+          <w:tab w:val="num" w:pos="5760"/>
+        </w:tabs>
+        <w:ind w:left="5760" w:hanging="360"/>
+      </w:pPr>
+    </w:lvl>
+    <w:lvl w:ilvl="8" w:tentative="1">
+      <w:start w:val="1"/>
+      <w:numFmt w:val="decimal"/>
+      <w:lvlText w:val="%9."/>
+      <w:lvlJc w:val="left"/>
+      <w:pPr>
+        <w:tabs>
+          <w:tab w:val="num" w:pos="6480"/>
+        </w:tabs>
+        <w:ind w:left="6480" w:hanging="360"/>
+      </w:pPr>
+    </w:lvl>
+  </w:abstractNum>
   <w:num w:numId="1" w16cid:durableId="1221861874">
+    <w:abstractNumId w:val="6"/>
+  </w:num>
+  <w:num w:numId="2" w16cid:durableId="1848671634">
+    <w:abstractNumId w:val="9"/>
+  </w:num>
+  <w:num w:numId="3" w16cid:durableId="1139541506">
     <w:abstractNumId w:val="3"/>
   </w:num>
-  <w:num w:numId="2" w16cid:durableId="1848671634">
-    <w:abstractNumId w:val="4"/>
-  </w:num>
-  <w:num w:numId="3" w16cid:durableId="1139541506">
-    <w:abstractNumId w:val="1"/>
-  </w:num>
   <w:num w:numId="4" w16cid:durableId="1196385750">
-    <w:abstractNumId w:val="2"/>
+    <w:abstractNumId w:val="5"/>
   </w:num>
   <w:num w:numId="5" w16cid:durableId="1011496188">
     <w:abstractNumId w:val="0"/>
+  </w:num>
+  <w:num w:numId="6" w16cid:durableId="321978407">
+    <w:abstractNumId w:val="8"/>
+  </w:num>
+  <w:num w:numId="7" w16cid:durableId="674110207">
+    <w:abstractNumId w:val="1"/>
+  </w:num>
+  <w:num w:numId="8" w16cid:durableId="1512723178">
+    <w:abstractNumId w:val="7"/>
+  </w:num>
+  <w:num w:numId="9" w16cid:durableId="40255138">
+    <w:abstractNumId w:val="4"/>
+  </w:num>
+  <w:num w:numId="10" w16cid:durableId="37704048">
+    <w:abstractNumId w:val="2"/>
+  </w:num>
+  <w:num w:numId="11" w16cid:durableId="1493182996">
+    <w:abstractNumId w:val="10"/>
   </w:num>
 </w:numbering>
 </file>

</xml_diff>